<commit_message>
moved some stuff. updated SBC comms docs with new ring topology network config
</commit_message>
<xml_diff>
--- a/Avionics/EngineControlUnit-Firmware/Communication-Module/ControllerCommProcess.docx
+++ b/Avionics/EngineControlUnit-Firmware/Communication-Module/ControllerCommProcess.docx
@@ -128,7 +128,23 @@
           <w:sz w:val="22"/>
           <w:szCs w:val="22"/>
         </w:rPr>
-        <w:t>Category: Feed (Piping)</w:t>
+        <w:t>Category: Feed (</w:t>
+      </w:r>
+      <w:r>
+        <w:rPr>
+          <w:rFonts w:ascii="PT Serif" w:hAnsi="PT Serif" w:cs="Arial"/>
+          <w:sz w:val="22"/>
+          <w:szCs w:val="22"/>
+        </w:rPr>
+        <w:t>Avionics</w:t>
+      </w:r>
+      <w:r>
+        <w:rPr>
+          <w:rFonts w:ascii="PT Serif" w:hAnsi="PT Serif" w:cs="Arial"/>
+          <w:sz w:val="22"/>
+          <w:szCs w:val="22"/>
+        </w:rPr>
+        <w:t>)</w:t>
       </w:r>
     </w:p>
     <w:p>
@@ -484,64 +500,55 @@
         <mc:AlternateContent>
           <mc:Choice Requires="wps">
             <w:drawing>
-              <wp:anchor distT="0" distB="0" distL="114300" distR="114300" simplePos="0" relativeHeight="251659264" behindDoc="0" locked="0" layoutInCell="1" allowOverlap="1" wp14:anchorId="5D0951AA" wp14:editId="206D0BA8">
+              <wp:anchor distT="0" distB="0" distL="114300" distR="114300" simplePos="0" relativeHeight="251682816" behindDoc="0" locked="0" layoutInCell="1" allowOverlap="1" wp14:anchorId="591CCBE9" wp14:editId="18DFF834">
                 <wp:simplePos x="0" y="0"/>
                 <wp:positionH relativeFrom="column">
-                  <wp:posOffset>2197671</wp:posOffset>
+                  <wp:posOffset>2724785</wp:posOffset>
                 </wp:positionH>
                 <wp:positionV relativeFrom="paragraph">
-                  <wp:posOffset>107950</wp:posOffset>
+                  <wp:posOffset>15464</wp:posOffset>
                 </wp:positionV>
-                <wp:extent cx="1787704" cy="513708"/>
-                <wp:effectExtent l="0" t="0" r="15875" b="7620"/>
+                <wp:extent cx="717176" cy="233082"/>
+                <wp:effectExtent l="0" t="0" r="0" b="0"/>
                 <wp:wrapNone/>
-                <wp:docPr id="2" name="Rounded Rectangle 2"/>
+                <wp:docPr id="21" name="Text Box 21"/>
                 <wp:cNvGraphicFramePr/>
                 <a:graphic xmlns:a="http://schemas.openxmlformats.org/drawingml/2006/main">
                   <a:graphicData uri="http://schemas.microsoft.com/office/word/2010/wordprocessingShape">
                     <wps:wsp>
-                      <wps:cNvSpPr/>
+                      <wps:cNvSpPr txBox="1"/>
                       <wps:spPr>
                         <a:xfrm>
                           <a:off x="0" y="0"/>
-                          <a:ext cx="1787704" cy="513708"/>
+                          <a:ext cx="717176" cy="233082"/>
                         </a:xfrm>
-                        <a:prstGeom prst="roundRect">
+                        <a:prstGeom prst="rect">
                           <a:avLst/>
                         </a:prstGeom>
-                        <a:ln>
-                          <a:solidFill>
-                            <a:schemeClr val="tx1"/>
-                          </a:solidFill>
+                        <a:noFill/>
+                        <a:ln w="6350">
+                          <a:noFill/>
                         </a:ln>
                       </wps:spPr>
-                      <wps:style>
-                        <a:lnRef idx="2">
-                          <a:schemeClr val="accent6"/>
-                        </a:lnRef>
-                        <a:fillRef idx="1">
-                          <a:schemeClr val="lt1"/>
-                        </a:fillRef>
-                        <a:effectRef idx="0">
-                          <a:schemeClr val="accent6"/>
-                        </a:effectRef>
-                        <a:fontRef idx="minor">
-                          <a:schemeClr val="dk1"/>
-                        </a:fontRef>
-                      </wps:style>
                       <wps:txbx>
                         <w:txbxContent>
                           <w:p>
                             <w:pPr>
-                              <w:jc w:val="center"/>
+                              <w:rPr>
+                                <w14:textOutline w14:w="9525" w14:cap="rnd" w14:cmpd="sng" w14:algn="ctr">
+                                  <w14:noFill/>
+                                  <w14:prstDash w14:val="solid"/>
+                                  <w14:bevel/>
+                                </w14:textOutline>
+                              </w:rPr>
                             </w:pPr>
                             <w:r>
-                              <w:t>Engine Control Unit</w:t>
+                              <w:t>Master</w:t>
                             </w:r>
                           </w:p>
                         </w:txbxContent>
                       </wps:txbx>
-                      <wps:bodyPr rot="0" spcFirstLastPara="0" vertOverflow="overflow" horzOverflow="overflow" vert="horz" wrap="square" lIns="91440" tIns="45720" rIns="91440" bIns="45720" numCol="1" spcCol="0" rtlCol="0" fromWordArt="0" anchor="ctr" anchorCtr="0" forceAA="0" compatLnSpc="1">
+                      <wps:bodyPr rot="0" spcFirstLastPara="0" vertOverflow="overflow" horzOverflow="overflow" vert="horz" wrap="square" lIns="91440" tIns="45720" rIns="91440" bIns="45720" numCol="1" spcCol="0" rtlCol="0" fromWordArt="0" anchor="t" anchorCtr="0" forceAA="0" compatLnSpc="1">
                         <a:prstTxWarp prst="textNoShape">
                           <a:avLst/>
                         </a:prstTxWarp>
@@ -558,28 +565,35 @@
           </mc:Choice>
           <mc:Fallback>
             <w:pict>
-              <v:roundrect w14:anchorId="5D0951AA" id="Rounded Rectangle 2" o:spid="_x0000_s1026" style="position:absolute;margin-left:173.05pt;margin-top:8.5pt;width:140.75pt;height:40.45pt;z-index:251659264;visibility:visible;mso-wrap-style:square;mso-width-percent:0;mso-wrap-distance-left:9pt;mso-wrap-distance-top:0;mso-wrap-distance-right:9pt;mso-wrap-distance-bottom:0;mso-position-horizontal:absolute;mso-position-horizontal-relative:text;mso-position-vertical:absolute;mso-position-vertical-relative:text;mso-width-percent:0;mso-width-relative:margin;v-text-anchor:middle" arcsize="10923f" o:gfxdata="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" fillcolor="white [3201]" strokecolor="black [3213]" strokeweight="1pt">
+              <v:shapetype w14:anchorId="591CCBE9" id="_x0000_t202" coordsize="21600,21600" o:spt="202" path="m,l,21600r21600,l21600,xe">
                 <v:stroke joinstyle="miter"/>
+                <v:path gradientshapeok="t" o:connecttype="rect"/>
+              </v:shapetype>
+              <v:shape id="Text Box 21" o:spid="_x0000_s1026" type="#_x0000_t202" style="position:absolute;margin-left:214.55pt;margin-top:1.2pt;width:56.45pt;height:18.35pt;z-index:251682816;visibility:visible;mso-wrap-style:square;mso-width-percent:0;mso-wrap-distance-left:9pt;mso-wrap-distance-top:0;mso-wrap-distance-right:9pt;mso-wrap-distance-bottom:0;mso-position-horizontal:absolute;mso-position-horizontal-relative:text;mso-position-vertical:absolute;mso-position-vertical-relative:text;mso-width-percent:0;mso-width-relative:margin;v-text-anchor:top" o:gfxdata="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" filled="f" stroked="f" strokeweight=".5pt">
                 <v:textbox>
                   <w:txbxContent>
                     <w:p>
                       <w:pPr>
-                        <w:jc w:val="center"/>
+                        <w:rPr>
+                          <w14:textOutline w14:w="9525" w14:cap="rnd" w14:cmpd="sng" w14:algn="ctr">
+                            <w14:noFill/>
+                            <w14:prstDash w14:val="solid"/>
+                            <w14:bevel/>
+                          </w14:textOutline>
+                        </w:rPr>
                       </w:pPr>
                       <w:r>
-                        <w:t>Engine Control Unit</w:t>
+                        <w:t>Master</w:t>
                       </w:r>
                     </w:p>
                   </w:txbxContent>
                 </v:textbox>
-              </v:roundrect>
+              </v:shape>
             </w:pict>
           </mc:Fallback>
         </mc:AlternateContent>
       </w:r>
     </w:p>
-    <w:p/>
-    <w:p/>
     <w:p>
       <w:r>
         <w:rPr>
@@ -588,34 +602,109 @@
         <mc:AlternateContent>
           <mc:Choice Requires="wps">
             <w:drawing>
-              <wp:anchor distT="0" distB="0" distL="114300" distR="114300" simplePos="0" relativeHeight="251668480" behindDoc="0" locked="0" layoutInCell="1" allowOverlap="1" wp14:anchorId="615F5638" wp14:editId="43F47F61">
+              <wp:anchor distT="0" distB="0" distL="114300" distR="114300" simplePos="0" relativeHeight="251680768" behindDoc="0" locked="0" layoutInCell="1" allowOverlap="1" wp14:anchorId="22E49766" wp14:editId="65A936B9">
                 <wp:simplePos x="0" y="0"/>
                 <wp:positionH relativeFrom="column">
-                  <wp:posOffset>3205537</wp:posOffset>
+                  <wp:posOffset>3011805</wp:posOffset>
                 </wp:positionH>
                 <wp:positionV relativeFrom="paragraph">
-                  <wp:posOffset>64128</wp:posOffset>
+                  <wp:posOffset>159908</wp:posOffset>
                 </wp:positionV>
-                <wp:extent cx="0" cy="502920"/>
-                <wp:effectExtent l="63500" t="25400" r="38100" b="17780"/>
+                <wp:extent cx="152400" cy="161365"/>
+                <wp:effectExtent l="0" t="0" r="12700" b="16510"/>
                 <wp:wrapNone/>
-                <wp:docPr id="9" name="Straight Arrow Connector 9"/>
+                <wp:docPr id="19" name="Oval 19"/>
+                <wp:cNvGraphicFramePr/>
+                <a:graphic xmlns:a="http://schemas.openxmlformats.org/drawingml/2006/main">
+                  <a:graphicData uri="http://schemas.microsoft.com/office/word/2010/wordprocessingShape">
+                    <wps:wsp>
+                      <wps:cNvSpPr/>
+                      <wps:spPr>
+                        <a:xfrm>
+                          <a:off x="0" y="0"/>
+                          <a:ext cx="152400" cy="161365"/>
+                        </a:xfrm>
+                        <a:prstGeom prst="ellipse">
+                          <a:avLst/>
+                        </a:prstGeom>
+                      </wps:spPr>
+                      <wps:style>
+                        <a:lnRef idx="2">
+                          <a:schemeClr val="dk1">
+                            <a:shade val="50000"/>
+                          </a:schemeClr>
+                        </a:lnRef>
+                        <a:fillRef idx="1">
+                          <a:schemeClr val="dk1"/>
+                        </a:fillRef>
+                        <a:effectRef idx="0">
+                          <a:schemeClr val="dk1"/>
+                        </a:effectRef>
+                        <a:fontRef idx="minor">
+                          <a:schemeClr val="lt1"/>
+                        </a:fontRef>
+                      </wps:style>
+                      <wps:bodyPr rot="0" spcFirstLastPara="0" vertOverflow="overflow" horzOverflow="overflow" vert="horz" wrap="square" lIns="91440" tIns="45720" rIns="91440" bIns="45720" numCol="1" spcCol="0" rtlCol="0" fromWordArt="0" anchor="ctr" anchorCtr="0" forceAA="0" compatLnSpc="1">
+                        <a:prstTxWarp prst="textNoShape">
+                          <a:avLst/>
+                        </a:prstTxWarp>
+                        <a:noAutofit/>
+                      </wps:bodyPr>
+                    </wps:wsp>
+                  </a:graphicData>
+                </a:graphic>
+                <wp14:sizeRelH relativeFrom="margin">
+                  <wp14:pctWidth>0</wp14:pctWidth>
+                </wp14:sizeRelH>
+                <wp14:sizeRelV relativeFrom="margin">
+                  <wp14:pctHeight>0</wp14:pctHeight>
+                </wp14:sizeRelV>
+              </wp:anchor>
+            </w:drawing>
+          </mc:Choice>
+          <mc:Fallback>
+            <w:pict>
+              <v:oval w14:anchorId="49A9C3EE" id="Oval 19" o:spid="_x0000_s1026" style="position:absolute;margin-left:237.15pt;margin-top:12.6pt;width:12pt;height:12.7pt;z-index:251680768;visibility:visible;mso-wrap-style:square;mso-width-percent:0;mso-height-percent:0;mso-wrap-distance-left:9pt;mso-wrap-distance-top:0;mso-wrap-distance-right:9pt;mso-wrap-distance-bottom:0;mso-position-horizontal:absolute;mso-position-horizontal-relative:text;mso-position-vertical:absolute;mso-position-vertical-relative:text;mso-width-percent:0;mso-height-percent:0;mso-width-relative:margin;mso-height-relative:margin;v-text-anchor:middle" o:gfxdata="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" fillcolor="black [3200]" strokecolor="black [1600]" strokeweight="1pt">
+                <v:stroke joinstyle="miter"/>
+              </v:oval>
+            </w:pict>
+          </mc:Fallback>
+        </mc:AlternateContent>
+      </w:r>
+    </w:p>
+    <w:p>
+      <w:r>
+        <w:rPr>
+          <w:noProof/>
+        </w:rPr>
+        <mc:AlternateContent>
+          <mc:Choice Requires="wps">
+            <w:drawing>
+              <wp:anchor distT="0" distB="0" distL="114300" distR="114300" simplePos="0" relativeHeight="251681792" behindDoc="0" locked="0" layoutInCell="1" allowOverlap="1" wp14:anchorId="446429A1" wp14:editId="1FA85C88">
+                <wp:simplePos x="0" y="0"/>
+                <wp:positionH relativeFrom="column">
+                  <wp:posOffset>3083560</wp:posOffset>
+                </wp:positionH>
+                <wp:positionV relativeFrom="paragraph">
+                  <wp:posOffset>134433</wp:posOffset>
+                </wp:positionV>
+                <wp:extent cx="0" cy="367628"/>
+                <wp:effectExtent l="0" t="0" r="12700" b="13970"/>
+                <wp:wrapNone/>
+                <wp:docPr id="20" name="Straight Connector 20"/>
                 <wp:cNvGraphicFramePr/>
                 <a:graphic xmlns:a="http://schemas.openxmlformats.org/drawingml/2006/main">
                   <a:graphicData uri="http://schemas.microsoft.com/office/word/2010/wordprocessingShape">
                     <wps:wsp>
                       <wps:cNvCnPr/>
                       <wps:spPr>
-                        <a:xfrm flipV="1">
+                        <a:xfrm>
                           <a:off x="0" y="0"/>
-                          <a:ext cx="0" cy="502920"/>
+                          <a:ext cx="0" cy="367628"/>
                         </a:xfrm>
-                        <a:prstGeom prst="straightConnector1">
+                        <a:prstGeom prst="line">
                           <a:avLst/>
                         </a:prstGeom>
-                        <a:ln>
-                          <a:tailEnd type="triangle"/>
-                        </a:ln>
                       </wps:spPr>
                       <wps:style>
                         <a:lnRef idx="1">
@@ -640,17 +729,16 @@
           </mc:Choice>
           <mc:Fallback>
             <w:pict>
-              <v:shapetype w14:anchorId="172AAFF9" id="_x0000_t32" coordsize="21600,21600" o:spt="32" o:oned="t" path="m,l21600,21600e" filled="f">
-                <v:path arrowok="t" fillok="f" o:connecttype="none"/>
-                <o:lock v:ext="edit" shapetype="t"/>
-              </v:shapetype>
-              <v:shape id="Straight Arrow Connector 9" o:spid="_x0000_s1026" type="#_x0000_t32" style="position:absolute;margin-left:252.4pt;margin-top:5.05pt;width:0;height:39.6pt;flip:y;z-index:251668480;visibility:visible;mso-wrap-style:square;mso-wrap-distance-left:9pt;mso-wrap-distance-top:0;mso-wrap-distance-right:9pt;mso-wrap-distance-bottom:0;mso-position-horizontal:absolute;mso-position-horizontal-relative:text;mso-position-vertical:absolute;mso-position-vertical-relative:text" o:gfxdata="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" strokecolor="black [3200]" strokeweight=".5pt">
-                <v:stroke endarrow="block" joinstyle="miter"/>
-              </v:shape>
+              <v:line w14:anchorId="1B7B2B7F" id="Straight Connector 20" o:spid="_x0000_s1026" style="position:absolute;z-index:251681792;visibility:visible;mso-wrap-style:square;mso-wrap-distance-left:9pt;mso-wrap-distance-top:0;mso-wrap-distance-right:9pt;mso-wrap-distance-bottom:0;mso-position-horizontal:absolute;mso-position-horizontal-relative:text;mso-position-vertical:absolute;mso-position-vertical-relative:text" from="242.8pt,10.6pt" to="242.8pt,39.55pt" o:gfxdata="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" strokecolor="black [3200]" strokeweight=".5pt">
+                <v:stroke joinstyle="miter"/>
+              </v:line>
             </w:pict>
           </mc:Fallback>
         </mc:AlternateContent>
       </w:r>
+    </w:p>
+    <w:p/>
+    <w:p>
       <w:r>
         <w:rPr>
           <w:noProof/>
@@ -658,219 +746,18 @@
         <mc:AlternateContent>
           <mc:Choice Requires="wps">
             <w:drawing>
-              <wp:anchor distT="0" distB="0" distL="114300" distR="114300" simplePos="0" relativeHeight="251667456" behindDoc="0" locked="0" layoutInCell="1" allowOverlap="1" wp14:anchorId="21C7C441" wp14:editId="3937FAFD">
+              <wp:anchor distT="0" distB="0" distL="114300" distR="114300" simplePos="0" relativeHeight="251662336" behindDoc="0" locked="0" layoutInCell="1" allowOverlap="1" wp14:anchorId="0DEEAE9A" wp14:editId="5DCE7A83">
                 <wp:simplePos x="0" y="0"/>
                 <wp:positionH relativeFrom="column">
-                  <wp:posOffset>3041151</wp:posOffset>
+                  <wp:posOffset>2495550</wp:posOffset>
                 </wp:positionH>
                 <wp:positionV relativeFrom="paragraph">
-                  <wp:posOffset>64128</wp:posOffset>
+                  <wp:posOffset>163494</wp:posOffset>
                 </wp:positionV>
-                <wp:extent cx="0" cy="503434"/>
-                <wp:effectExtent l="63500" t="0" r="50800" b="30480"/>
-                <wp:wrapNone/>
-                <wp:docPr id="8" name="Straight Arrow Connector 8"/>
-                <wp:cNvGraphicFramePr/>
-                <a:graphic xmlns:a="http://schemas.openxmlformats.org/drawingml/2006/main">
-                  <a:graphicData uri="http://schemas.microsoft.com/office/word/2010/wordprocessingShape">
-                    <wps:wsp>
-                      <wps:cNvCnPr/>
-                      <wps:spPr>
-                        <a:xfrm>
-                          <a:off x="0" y="0"/>
-                          <a:ext cx="0" cy="503434"/>
-                        </a:xfrm>
-                        <a:prstGeom prst="straightConnector1">
-                          <a:avLst/>
-                        </a:prstGeom>
-                        <a:ln>
-                          <a:tailEnd type="triangle"/>
-                        </a:ln>
-                      </wps:spPr>
-                      <wps:style>
-                        <a:lnRef idx="1">
-                          <a:schemeClr val="dk1"/>
-                        </a:lnRef>
-                        <a:fillRef idx="0">
-                          <a:schemeClr val="dk1"/>
-                        </a:fillRef>
-                        <a:effectRef idx="0">
-                          <a:schemeClr val="dk1"/>
-                        </a:effectRef>
-                        <a:fontRef idx="minor">
-                          <a:schemeClr val="tx1"/>
-                        </a:fontRef>
-                      </wps:style>
-                      <wps:bodyPr/>
-                    </wps:wsp>
-                  </a:graphicData>
-                </a:graphic>
-              </wp:anchor>
-            </w:drawing>
-          </mc:Choice>
-          <mc:Fallback>
-            <w:pict>
-              <v:shape w14:anchorId="05B273A4" id="Straight Arrow Connector 8" o:spid="_x0000_s1026" type="#_x0000_t32" style="position:absolute;margin-left:239.45pt;margin-top:5.05pt;width:0;height:39.65pt;z-index:251667456;visibility:visible;mso-wrap-style:square;mso-wrap-distance-left:9pt;mso-wrap-distance-top:0;mso-wrap-distance-right:9pt;mso-wrap-distance-bottom:0;mso-position-horizontal:absolute;mso-position-horizontal-relative:text;mso-position-vertical:absolute;mso-position-vertical-relative:text" o:gfxdata="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" strokecolor="black [3200]" strokeweight=".5pt">
-                <v:stroke endarrow="block" joinstyle="miter"/>
-              </v:shape>
-            </w:pict>
-          </mc:Fallback>
-        </mc:AlternateContent>
-      </w:r>
-      <w:r>
-        <w:rPr>
-          <w:noProof/>
-        </w:rPr>
-        <mc:AlternateContent>
-          <mc:Choice Requires="wps">
-            <w:drawing>
-              <wp:anchor distT="0" distB="0" distL="114300" distR="114300" simplePos="0" relativeHeight="251666432" behindDoc="0" locked="0" layoutInCell="1" allowOverlap="1" wp14:anchorId="55A0ED85" wp14:editId="2F148685">
-                <wp:simplePos x="0" y="0"/>
-                <wp:positionH relativeFrom="column">
-                  <wp:posOffset>3117856</wp:posOffset>
-                </wp:positionH>
-                <wp:positionV relativeFrom="paragraph">
-                  <wp:posOffset>64128</wp:posOffset>
-                </wp:positionV>
-                <wp:extent cx="2522655" cy="503555"/>
-                <wp:effectExtent l="0" t="0" r="43180" b="55245"/>
-                <wp:wrapNone/>
-                <wp:docPr id="7" name="Straight Arrow Connector 7"/>
-                <wp:cNvGraphicFramePr/>
-                <a:graphic xmlns:a="http://schemas.openxmlformats.org/drawingml/2006/main">
-                  <a:graphicData uri="http://schemas.microsoft.com/office/word/2010/wordprocessingShape">
-                    <wps:wsp>
-                      <wps:cNvCnPr/>
-                      <wps:spPr>
-                        <a:xfrm>
-                          <a:off x="0" y="0"/>
-                          <a:ext cx="2522655" cy="503555"/>
-                        </a:xfrm>
-                        <a:prstGeom prst="straightConnector1">
-                          <a:avLst/>
-                        </a:prstGeom>
-                        <a:ln>
-                          <a:tailEnd type="triangle"/>
-                        </a:ln>
-                      </wps:spPr>
-                      <wps:style>
-                        <a:lnRef idx="1">
-                          <a:schemeClr val="dk1"/>
-                        </a:lnRef>
-                        <a:fillRef idx="0">
-                          <a:schemeClr val="dk1"/>
-                        </a:fillRef>
-                        <a:effectRef idx="0">
-                          <a:schemeClr val="dk1"/>
-                        </a:effectRef>
-                        <a:fontRef idx="minor">
-                          <a:schemeClr val="tx1"/>
-                        </a:fontRef>
-                      </wps:style>
-                      <wps:bodyPr/>
-                    </wps:wsp>
-                  </a:graphicData>
-                </a:graphic>
-              </wp:anchor>
-            </w:drawing>
-          </mc:Choice>
-          <mc:Fallback>
-            <w:pict>
-              <v:shape w14:anchorId="520E5F5A" id="Straight Arrow Connector 7" o:spid="_x0000_s1026" type="#_x0000_t32" style="position:absolute;margin-left:245.5pt;margin-top:5.05pt;width:198.65pt;height:39.65pt;z-index:251666432;visibility:visible;mso-wrap-style:square;mso-wrap-distance-left:9pt;mso-wrap-distance-top:0;mso-wrap-distance-right:9pt;mso-wrap-distance-bottom:0;mso-position-horizontal:absolute;mso-position-horizontal-relative:text;mso-position-vertical:absolute;mso-position-vertical-relative:text" o:gfxdata="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" strokecolor="black [3200]" strokeweight=".5pt">
-                <v:stroke endarrow="block" joinstyle="miter"/>
-              </v:shape>
-            </w:pict>
-          </mc:Fallback>
-        </mc:AlternateContent>
-      </w:r>
-      <w:r>
-        <w:rPr>
-          <w:noProof/>
-        </w:rPr>
-        <mc:AlternateContent>
-          <mc:Choice Requires="wps">
-            <w:drawing>
-              <wp:anchor distT="0" distB="0" distL="114300" distR="114300" simplePos="0" relativeHeight="251665408" behindDoc="0" locked="0" layoutInCell="1" allowOverlap="1" wp14:anchorId="42CA9120" wp14:editId="150701A1">
-                <wp:simplePos x="0" y="0"/>
-                <wp:positionH relativeFrom="column">
-                  <wp:posOffset>421240</wp:posOffset>
-                </wp:positionH>
-                <wp:positionV relativeFrom="paragraph">
-                  <wp:posOffset>63500</wp:posOffset>
-                </wp:positionV>
-                <wp:extent cx="2691830" cy="504062"/>
-                <wp:effectExtent l="25400" t="0" r="13335" b="55245"/>
-                <wp:wrapNone/>
-                <wp:docPr id="6" name="Straight Arrow Connector 6"/>
-                <wp:cNvGraphicFramePr/>
-                <a:graphic xmlns:a="http://schemas.openxmlformats.org/drawingml/2006/main">
-                  <a:graphicData uri="http://schemas.microsoft.com/office/word/2010/wordprocessingShape">
-                    <wps:wsp>
-                      <wps:cNvCnPr/>
-                      <wps:spPr>
-                        <a:xfrm flipH="1">
-                          <a:off x="0" y="0"/>
-                          <a:ext cx="2691830" cy="504062"/>
-                        </a:xfrm>
-                        <a:prstGeom prst="straightConnector1">
-                          <a:avLst/>
-                        </a:prstGeom>
-                        <a:ln>
-                          <a:tailEnd type="triangle"/>
-                        </a:ln>
-                      </wps:spPr>
-                      <wps:style>
-                        <a:lnRef idx="1">
-                          <a:schemeClr val="dk1"/>
-                        </a:lnRef>
-                        <a:fillRef idx="0">
-                          <a:schemeClr val="dk1"/>
-                        </a:fillRef>
-                        <a:effectRef idx="0">
-                          <a:schemeClr val="dk1"/>
-                        </a:effectRef>
-                        <a:fontRef idx="minor">
-                          <a:schemeClr val="tx1"/>
-                        </a:fontRef>
-                      </wps:style>
-                      <wps:bodyPr/>
-                    </wps:wsp>
-                  </a:graphicData>
-                </a:graphic>
-              </wp:anchor>
-            </w:drawing>
-          </mc:Choice>
-          <mc:Fallback>
-            <w:pict>
-              <v:shape w14:anchorId="30534C4F" id="Straight Arrow Connector 6" o:spid="_x0000_s1026" type="#_x0000_t32" style="position:absolute;margin-left:33.15pt;margin-top:5pt;width:211.95pt;height:39.7pt;flip:x;z-index:251665408;visibility:visible;mso-wrap-style:square;mso-wrap-distance-left:9pt;mso-wrap-distance-top:0;mso-wrap-distance-right:9pt;mso-wrap-distance-bottom:0;mso-position-horizontal:absolute;mso-position-horizontal-relative:text;mso-position-vertical:absolute;mso-position-vertical-relative:text" o:gfxdata="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" strokecolor="black [3200]" strokeweight=".5pt">
-                <v:stroke endarrow="block" joinstyle="miter"/>
-              </v:shape>
-            </w:pict>
-          </mc:Fallback>
-        </mc:AlternateContent>
-      </w:r>
-    </w:p>
-    <w:p/>
-    <w:p>
-      <w:r>
-        <w:rPr>
-          <w:noProof/>
-        </w:rPr>
-        <mc:AlternateContent>
-          <mc:Choice Requires="wps">
-            <w:drawing>
-              <wp:anchor distT="0" distB="0" distL="114300" distR="114300" simplePos="0" relativeHeight="251660288" behindDoc="0" locked="0" layoutInCell="1" allowOverlap="1" wp14:anchorId="203ACF3A" wp14:editId="4F72FBA7">
-                <wp:simplePos x="0" y="0"/>
-                <wp:positionH relativeFrom="column">
-                  <wp:posOffset>-175217</wp:posOffset>
-                </wp:positionH>
-                <wp:positionV relativeFrom="paragraph">
-                  <wp:posOffset>194945</wp:posOffset>
-                </wp:positionV>
-                <wp:extent cx="1232898" cy="708916"/>
+                <wp:extent cx="1232535" cy="708660"/>
                 <wp:effectExtent l="0" t="0" r="12065" b="15240"/>
                 <wp:wrapNone/>
-                <wp:docPr id="3" name="Rounded Rectangle 3"/>
+                <wp:docPr id="4" name="Rounded Rectangle 4"/>
                 <wp:cNvGraphicFramePr/>
                 <a:graphic xmlns:a="http://schemas.openxmlformats.org/drawingml/2006/main">
                   <a:graphicData uri="http://schemas.microsoft.com/office/word/2010/wordprocessingShape">
@@ -879,7 +766,7 @@
                       <wps:spPr>
                         <a:xfrm>
                           <a:off x="0" y="0"/>
-                          <a:ext cx="1232898" cy="708916"/>
+                          <a:ext cx="1232535" cy="708660"/>
                         </a:xfrm>
                         <a:prstGeom prst="roundRect">
                           <a:avLst/>
@@ -933,7 +820,7 @@
           </mc:Choice>
           <mc:Fallback>
             <w:pict>
-              <v:roundrect w14:anchorId="203ACF3A" id="Rounded Rectangle 3" o:spid="_x0000_s1027" style="position:absolute;margin-left:-13.8pt;margin-top:15.35pt;width:97.1pt;height:55.8pt;z-index:251660288;visibility:visible;mso-wrap-style:square;mso-width-percent:0;mso-wrap-distance-left:9pt;mso-wrap-distance-top:0;mso-wrap-distance-right:9pt;mso-wrap-distance-bottom:0;mso-position-horizontal:absolute;mso-position-horizontal-relative:text;mso-position-vertical:absolute;mso-position-vertical-relative:text;mso-width-percent:0;mso-width-relative:margin;v-text-anchor:middle" arcsize="10923f" o:gfxdata="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" fillcolor="white [3201]" strokecolor="black [3213]" strokeweight="1pt">
+              <v:roundrect w14:anchorId="0DEEAE9A" id="Rounded Rectangle 4" o:spid="_x0000_s1027" style="position:absolute;margin-left:196.5pt;margin-top:12.85pt;width:97.05pt;height:55.8pt;z-index:251662336;visibility:visible;mso-wrap-style:square;mso-width-percent:0;mso-wrap-distance-left:9pt;mso-wrap-distance-top:0;mso-wrap-distance-right:9pt;mso-wrap-distance-bottom:0;mso-position-horizontal:absolute;mso-position-horizontal-relative:text;mso-position-vertical:absolute;mso-position-vertical-relative:text;mso-width-percent:0;mso-width-relative:margin;v-text-anchor:middle" arcsize="10923f" o:gfxdata="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" fillcolor="white [3201]" strokecolor="black [3213]" strokeweight="1pt">
                 <v:stroke joinstyle="miter"/>
                 <v:textbox>
                   <w:txbxContent>
@@ -952,8 +839,6 @@
           </mc:Fallback>
         </mc:AlternateContent>
       </w:r>
-    </w:p>
-    <w:p>
       <w:r>
         <w:rPr>
           <w:noProof/>
@@ -961,18 +846,18 @@
         <mc:AlternateContent>
           <mc:Choice Requires="wps">
             <w:drawing>
-              <wp:anchor distT="0" distB="0" distL="114300" distR="114300" simplePos="0" relativeHeight="251664384" behindDoc="0" locked="0" layoutInCell="1" allowOverlap="1" wp14:anchorId="2F7FB53C" wp14:editId="48099469">
+              <wp:anchor distT="0" distB="0" distL="114300" distR="114300" simplePos="0" relativeHeight="251660288" behindDoc="0" locked="0" layoutInCell="1" allowOverlap="1" wp14:anchorId="203ACF3A" wp14:editId="4ED95ED4">
                 <wp:simplePos x="0" y="0"/>
                 <wp:positionH relativeFrom="column">
-                  <wp:posOffset>4982453</wp:posOffset>
+                  <wp:posOffset>-165100</wp:posOffset>
                 </wp:positionH>
                 <wp:positionV relativeFrom="paragraph">
-                  <wp:posOffset>5715</wp:posOffset>
+                  <wp:posOffset>164764</wp:posOffset>
                 </wp:positionV>
-                <wp:extent cx="1232898" cy="708916"/>
+                <wp:extent cx="1232535" cy="708660"/>
                 <wp:effectExtent l="0" t="0" r="12065" b="15240"/>
                 <wp:wrapNone/>
-                <wp:docPr id="5" name="Rounded Rectangle 5"/>
+                <wp:docPr id="3" name="Rounded Rectangle 3"/>
                 <wp:cNvGraphicFramePr/>
                 <a:graphic xmlns:a="http://schemas.openxmlformats.org/drawingml/2006/main">
                   <a:graphicData uri="http://schemas.microsoft.com/office/word/2010/wordprocessingShape">
@@ -981,7 +866,7 @@
                       <wps:spPr>
                         <a:xfrm>
                           <a:off x="0" y="0"/>
-                          <a:ext cx="1232898" cy="708916"/>
+                          <a:ext cx="1232535" cy="708660"/>
                         </a:xfrm>
                         <a:prstGeom prst="roundRect">
                           <a:avLst/>
@@ -1013,7 +898,10 @@
                               <w:jc w:val="center"/>
                             </w:pPr>
                             <w:r>
-                              <w:t>Sub-Controller 1</w:t>
+                              <w:t xml:space="preserve">Sub-Controller </w:t>
+                            </w:r>
+                            <w:r>
+                              <w:t>2</w:t>
                             </w:r>
                           </w:p>
                         </w:txbxContent>
@@ -1035,7 +923,7 @@
           </mc:Choice>
           <mc:Fallback>
             <w:pict>
-              <v:roundrect w14:anchorId="2F7FB53C" id="Rounded Rectangle 5" o:spid="_x0000_s1028" style="position:absolute;margin-left:392.3pt;margin-top:.45pt;width:97.1pt;height:55.8pt;z-index:251664384;visibility:visible;mso-wrap-style:square;mso-width-percent:0;mso-wrap-distance-left:9pt;mso-wrap-distance-top:0;mso-wrap-distance-right:9pt;mso-wrap-distance-bottom:0;mso-position-horizontal:absolute;mso-position-horizontal-relative:text;mso-position-vertical:absolute;mso-position-vertical-relative:text;mso-width-percent:0;mso-width-relative:margin;v-text-anchor:middle" arcsize="10923f" o:gfxdata="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" fillcolor="white [3201]" strokecolor="black [3213]" strokeweight="1pt">
+              <v:roundrect w14:anchorId="203ACF3A" id="Rounded Rectangle 3" o:spid="_x0000_s1028" style="position:absolute;margin-left:-13pt;margin-top:12.95pt;width:97.05pt;height:55.8pt;z-index:251660288;visibility:visible;mso-wrap-style:square;mso-width-percent:0;mso-wrap-distance-left:9pt;mso-wrap-distance-top:0;mso-wrap-distance-right:9pt;mso-wrap-distance-bottom:0;mso-position-horizontal:absolute;mso-position-horizontal-relative:text;mso-position-vertical:absolute;mso-position-vertical-relative:text;mso-width-percent:0;mso-width-relative:margin;v-text-anchor:middle" arcsize="10923f" o:gfxdata="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" fillcolor="white [3201]" strokecolor="black [3213]" strokeweight="1pt">
                 <v:stroke joinstyle="miter"/>
                 <v:textbox>
                   <w:txbxContent>
@@ -1044,7 +932,10 @@
                         <w:jc w:val="center"/>
                       </w:pPr>
                       <w:r>
-                        <w:t>Sub-Controller 1</w:t>
+                        <w:t xml:space="preserve">Sub-Controller </w:t>
+                      </w:r>
+                      <w:r>
+                        <w:t>2</w:t>
                       </w:r>
                     </w:p>
                   </w:txbxContent>
@@ -1061,18 +952,18 @@
         <mc:AlternateContent>
           <mc:Choice Requires="wps">
             <w:drawing>
-              <wp:anchor distT="0" distB="0" distL="114300" distR="114300" simplePos="0" relativeHeight="251662336" behindDoc="0" locked="0" layoutInCell="1" allowOverlap="1" wp14:anchorId="0DEEAE9A" wp14:editId="2425DEC4">
+              <wp:anchor distT="0" distB="0" distL="114300" distR="114300" simplePos="0" relativeHeight="251664384" behindDoc="0" locked="0" layoutInCell="1" allowOverlap="1" wp14:anchorId="2F7FB53C" wp14:editId="46C7A811">
                 <wp:simplePos x="0" y="0"/>
                 <wp:positionH relativeFrom="column">
-                  <wp:posOffset>2495550</wp:posOffset>
+                  <wp:posOffset>4986357</wp:posOffset>
                 </wp:positionH>
                 <wp:positionV relativeFrom="paragraph">
-                  <wp:posOffset>8255</wp:posOffset>
+                  <wp:posOffset>162896</wp:posOffset>
                 </wp:positionV>
-                <wp:extent cx="1232535" cy="708660"/>
+                <wp:extent cx="1232898" cy="708916"/>
                 <wp:effectExtent l="0" t="0" r="12065" b="15240"/>
                 <wp:wrapNone/>
-                <wp:docPr id="4" name="Rounded Rectangle 4"/>
+                <wp:docPr id="5" name="Rounded Rectangle 5"/>
                 <wp:cNvGraphicFramePr/>
                 <a:graphic xmlns:a="http://schemas.openxmlformats.org/drawingml/2006/main">
                   <a:graphicData uri="http://schemas.microsoft.com/office/word/2010/wordprocessingShape">
@@ -1081,7 +972,7 @@
                       <wps:spPr>
                         <a:xfrm>
                           <a:off x="0" y="0"/>
-                          <a:ext cx="1232535" cy="708660"/>
+                          <a:ext cx="1232898" cy="708916"/>
                         </a:xfrm>
                         <a:prstGeom prst="roundRect">
                           <a:avLst/>
@@ -1113,7 +1004,10 @@
                               <w:jc w:val="center"/>
                             </w:pPr>
                             <w:r>
-                              <w:t>Sub-Controller 1</w:t>
+                              <w:t xml:space="preserve">Sub-Controller </w:t>
+                            </w:r>
+                            <w:r>
+                              <w:t>3</w:t>
                             </w:r>
                           </w:p>
                         </w:txbxContent>
@@ -1135,7 +1029,7 @@
           </mc:Choice>
           <mc:Fallback>
             <w:pict>
-              <v:roundrect w14:anchorId="0DEEAE9A" id="Rounded Rectangle 4" o:spid="_x0000_s1029" style="position:absolute;margin-left:196.5pt;margin-top:.65pt;width:97.05pt;height:55.8pt;z-index:251662336;visibility:visible;mso-wrap-style:square;mso-width-percent:0;mso-wrap-distance-left:9pt;mso-wrap-distance-top:0;mso-wrap-distance-right:9pt;mso-wrap-distance-bottom:0;mso-position-horizontal:absolute;mso-position-horizontal-relative:text;mso-position-vertical:absolute;mso-position-vertical-relative:text;mso-width-percent:0;mso-width-relative:margin;v-text-anchor:middle" arcsize="10923f" o:gfxdata="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" fillcolor="white [3201]" strokecolor="black [3213]" strokeweight="1pt">
+              <v:roundrect w14:anchorId="2F7FB53C" id="Rounded Rectangle 5" o:spid="_x0000_s1029" style="position:absolute;margin-left:392.65pt;margin-top:12.85pt;width:97.1pt;height:55.8pt;z-index:251664384;visibility:visible;mso-wrap-style:square;mso-width-percent:0;mso-wrap-distance-left:9pt;mso-wrap-distance-top:0;mso-wrap-distance-right:9pt;mso-wrap-distance-bottom:0;mso-position-horizontal:absolute;mso-position-horizontal-relative:text;mso-position-vertical:absolute;mso-position-vertical-relative:text;mso-width-percent:0;mso-width-relative:margin;v-text-anchor:middle" arcsize="10923f" o:gfxdata="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" fillcolor="white [3201]" strokecolor="black [3213]" strokeweight="1pt">
                 <v:stroke joinstyle="miter"/>
                 <v:textbox>
                   <w:txbxContent>
@@ -1144,7 +1038,10 @@
                         <w:jc w:val="center"/>
                       </w:pPr>
                       <w:r>
-                        <w:t>Sub-Controller 1</w:t>
+                        <w:t xml:space="preserve">Sub-Controller </w:t>
+                      </w:r>
+                      <w:r>
+                        <w:t>3</w:t>
                       </w:r>
                     </w:p>
                   </w:txbxContent>
@@ -1155,8 +1052,6 @@
         </mc:AlternateContent>
       </w:r>
     </w:p>
-    <w:p/>
-    <w:p/>
     <w:p>
       <w:r>
         <w:rPr>
@@ -1165,13 +1060,287 @@
         <mc:AlternateContent>
           <mc:Choice Requires="wps">
             <w:drawing>
-              <wp:anchor distT="0" distB="0" distL="114300" distR="114300" simplePos="0" relativeHeight="251671552" behindDoc="0" locked="0" layoutInCell="1" allowOverlap="1" wp14:anchorId="565487F2" wp14:editId="07069477">
+              <wp:anchor distT="0" distB="0" distL="114300" distR="114300" simplePos="0" relativeHeight="251678720" behindDoc="0" locked="0" layoutInCell="1" allowOverlap="1" wp14:anchorId="310CBC46" wp14:editId="719A9311">
                 <wp:simplePos x="0" y="0"/>
                 <wp:positionH relativeFrom="column">
-                  <wp:posOffset>-328966</wp:posOffset>
+                  <wp:posOffset>1075055</wp:posOffset>
                 </wp:positionH>
                 <wp:positionV relativeFrom="paragraph">
-                  <wp:posOffset>243255</wp:posOffset>
+                  <wp:posOffset>150495</wp:posOffset>
+                </wp:positionV>
+                <wp:extent cx="1426845" cy="0"/>
+                <wp:effectExtent l="0" t="63500" r="0" b="76200"/>
+                <wp:wrapNone/>
+                <wp:docPr id="15" name="Straight Arrow Connector 15"/>
+                <wp:cNvGraphicFramePr/>
+                <a:graphic xmlns:a="http://schemas.openxmlformats.org/drawingml/2006/main">
+                  <a:graphicData uri="http://schemas.microsoft.com/office/word/2010/wordprocessingShape">
+                    <wps:wsp>
+                      <wps:cNvCnPr/>
+                      <wps:spPr>
+                        <a:xfrm>
+                          <a:off x="0" y="0"/>
+                          <a:ext cx="1426845" cy="0"/>
+                        </a:xfrm>
+                        <a:prstGeom prst="straightConnector1">
+                          <a:avLst/>
+                        </a:prstGeom>
+                        <a:ln>
+                          <a:tailEnd type="triangle"/>
+                        </a:ln>
+                      </wps:spPr>
+                      <wps:style>
+                        <a:lnRef idx="1">
+                          <a:schemeClr val="dk1"/>
+                        </a:lnRef>
+                        <a:fillRef idx="0">
+                          <a:schemeClr val="dk1"/>
+                        </a:fillRef>
+                        <a:effectRef idx="0">
+                          <a:schemeClr val="dk1"/>
+                        </a:effectRef>
+                        <a:fontRef idx="minor">
+                          <a:schemeClr val="tx1"/>
+                        </a:fontRef>
+                      </wps:style>
+                      <wps:bodyPr/>
+                    </wps:wsp>
+                  </a:graphicData>
+                </a:graphic>
+              </wp:anchor>
+            </w:drawing>
+          </mc:Choice>
+          <mc:Fallback>
+            <w:pict>
+              <v:shapetype w14:anchorId="1C50A00B" id="_x0000_t32" coordsize="21600,21600" o:spt="32" o:oned="t" path="m,l21600,21600e" filled="f">
+                <v:path arrowok="t" fillok="f" o:connecttype="none"/>
+                <o:lock v:ext="edit" shapetype="t"/>
+              </v:shapetype>
+              <v:shape id="Straight Arrow Connector 15" o:spid="_x0000_s1026" type="#_x0000_t32" style="position:absolute;margin-left:84.65pt;margin-top:11.85pt;width:112.35pt;height:0;z-index:251678720;visibility:visible;mso-wrap-style:square;mso-wrap-distance-left:9pt;mso-wrap-distance-top:0;mso-wrap-distance-right:9pt;mso-wrap-distance-bottom:0;mso-position-horizontal:absolute;mso-position-horizontal-relative:text;mso-position-vertical:absolute;mso-position-vertical-relative:text" o:gfxdata="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" strokecolor="black [3200]" strokeweight=".5pt">
+                <v:stroke endarrow="block" joinstyle="miter"/>
+              </v:shape>
+            </w:pict>
+          </mc:Fallback>
+        </mc:AlternateContent>
+      </w:r>
+    </w:p>
+    <w:p>
+      <w:r>
+        <w:rPr>
+          <w:noProof/>
+        </w:rPr>
+        <mc:AlternateContent>
+          <mc:Choice Requires="wps">
+            <w:drawing>
+              <wp:anchor distT="0" distB="0" distL="114300" distR="114300" simplePos="0" relativeHeight="251679744" behindDoc="0" locked="0" layoutInCell="1" allowOverlap="1" wp14:anchorId="13A494C7" wp14:editId="3AF7AFC9">
+                <wp:simplePos x="0" y="0"/>
+                <wp:positionH relativeFrom="column">
+                  <wp:posOffset>3724275</wp:posOffset>
+                </wp:positionH>
+                <wp:positionV relativeFrom="paragraph">
+                  <wp:posOffset>18639</wp:posOffset>
+                </wp:positionV>
+                <wp:extent cx="1259653" cy="0"/>
+                <wp:effectExtent l="25400" t="63500" r="0" b="76200"/>
+                <wp:wrapNone/>
+                <wp:docPr id="17" name="Straight Arrow Connector 17"/>
+                <wp:cNvGraphicFramePr/>
+                <a:graphic xmlns:a="http://schemas.openxmlformats.org/drawingml/2006/main">
+                  <a:graphicData uri="http://schemas.microsoft.com/office/word/2010/wordprocessingShape">
+                    <wps:wsp>
+                      <wps:cNvCnPr/>
+                      <wps:spPr>
+                        <a:xfrm flipH="1">
+                          <a:off x="0" y="0"/>
+                          <a:ext cx="1259653" cy="0"/>
+                        </a:xfrm>
+                        <a:prstGeom prst="straightConnector1">
+                          <a:avLst/>
+                        </a:prstGeom>
+                        <a:ln>
+                          <a:tailEnd type="triangle"/>
+                        </a:ln>
+                      </wps:spPr>
+                      <wps:style>
+                        <a:lnRef idx="1">
+                          <a:schemeClr val="dk1"/>
+                        </a:lnRef>
+                        <a:fillRef idx="0">
+                          <a:schemeClr val="dk1"/>
+                        </a:fillRef>
+                        <a:effectRef idx="0">
+                          <a:schemeClr val="dk1"/>
+                        </a:effectRef>
+                        <a:fontRef idx="minor">
+                          <a:schemeClr val="tx1"/>
+                        </a:fontRef>
+                      </wps:style>
+                      <wps:bodyPr/>
+                    </wps:wsp>
+                  </a:graphicData>
+                </a:graphic>
+              </wp:anchor>
+            </w:drawing>
+          </mc:Choice>
+          <mc:Fallback>
+            <w:pict>
+              <v:shape w14:anchorId="62843EF0" id="Straight Arrow Connector 17" o:spid="_x0000_s1026" type="#_x0000_t32" style="position:absolute;margin-left:293.25pt;margin-top:1.45pt;width:99.2pt;height:0;flip:x;z-index:251679744;visibility:visible;mso-wrap-style:square;mso-wrap-distance-left:9pt;mso-wrap-distance-top:0;mso-wrap-distance-right:9pt;mso-wrap-distance-bottom:0;mso-position-horizontal:absolute;mso-position-horizontal-relative:text;mso-position-vertical:absolute;mso-position-vertical-relative:text" o:gfxdata="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" strokecolor="black [3200]" strokeweight=".5pt">
+                <v:stroke endarrow="block" joinstyle="miter"/>
+              </v:shape>
+            </w:pict>
+          </mc:Fallback>
+        </mc:AlternateContent>
+      </w:r>
+    </w:p>
+    <w:p>
+      <w:r>
+        <w:rPr>
+          <w:noProof/>
+        </w:rPr>
+        <mc:AlternateContent>
+          <mc:Choice Requires="wps">
+            <w:drawing>
+              <wp:anchor distT="0" distB="0" distL="114300" distR="114300" simplePos="0" relativeHeight="251676672" behindDoc="0" locked="0" layoutInCell="1" allowOverlap="1" wp14:anchorId="255D3886" wp14:editId="6FF47AA9">
+                <wp:simplePos x="0" y="0"/>
+                <wp:positionH relativeFrom="column">
+                  <wp:posOffset>1061720</wp:posOffset>
+                </wp:positionH>
+                <wp:positionV relativeFrom="paragraph">
+                  <wp:posOffset>92710</wp:posOffset>
+                </wp:positionV>
+                <wp:extent cx="1429982" cy="0"/>
+                <wp:effectExtent l="25400" t="63500" r="0" b="76200"/>
+                <wp:wrapNone/>
+                <wp:docPr id="1" name="Straight Arrow Connector 1"/>
+                <wp:cNvGraphicFramePr/>
+                <a:graphic xmlns:a="http://schemas.openxmlformats.org/drawingml/2006/main">
+                  <a:graphicData uri="http://schemas.microsoft.com/office/word/2010/wordprocessingShape">
+                    <wps:wsp>
+                      <wps:cNvCnPr/>
+                      <wps:spPr>
+                        <a:xfrm flipH="1">
+                          <a:off x="0" y="0"/>
+                          <a:ext cx="1429982" cy="0"/>
+                        </a:xfrm>
+                        <a:prstGeom prst="straightConnector1">
+                          <a:avLst/>
+                        </a:prstGeom>
+                        <a:ln>
+                          <a:tailEnd type="triangle"/>
+                        </a:ln>
+                      </wps:spPr>
+                      <wps:style>
+                        <a:lnRef idx="1">
+                          <a:schemeClr val="dk1"/>
+                        </a:lnRef>
+                        <a:fillRef idx="0">
+                          <a:schemeClr val="dk1"/>
+                        </a:fillRef>
+                        <a:effectRef idx="0">
+                          <a:schemeClr val="dk1"/>
+                        </a:effectRef>
+                        <a:fontRef idx="minor">
+                          <a:schemeClr val="tx1"/>
+                        </a:fontRef>
+                      </wps:style>
+                      <wps:bodyPr/>
+                    </wps:wsp>
+                  </a:graphicData>
+                </a:graphic>
+              </wp:anchor>
+            </w:drawing>
+          </mc:Choice>
+          <mc:Fallback>
+            <w:pict>
+              <v:shape w14:anchorId="6EC82977" id="Straight Arrow Connector 1" o:spid="_x0000_s1026" type="#_x0000_t32" style="position:absolute;margin-left:83.6pt;margin-top:7.3pt;width:112.6pt;height:0;flip:x;z-index:251676672;visibility:visible;mso-wrap-style:square;mso-wrap-distance-left:9pt;mso-wrap-distance-top:0;mso-wrap-distance-right:9pt;mso-wrap-distance-bottom:0;mso-position-horizontal:absolute;mso-position-horizontal-relative:text;mso-position-vertical:absolute;mso-position-vertical-relative:text" o:gfxdata="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" strokecolor="black [3200]" strokeweight=".5pt">
+                <v:stroke endarrow="block" joinstyle="miter"/>
+              </v:shape>
+            </w:pict>
+          </mc:Fallback>
+        </mc:AlternateContent>
+      </w:r>
+      <w:r>
+        <w:rPr>
+          <w:noProof/>
+        </w:rPr>
+        <mc:AlternateContent>
+          <mc:Choice Requires="wps">
+            <w:drawing>
+              <wp:anchor distT="0" distB="0" distL="114300" distR="114300" simplePos="0" relativeHeight="251677696" behindDoc="0" locked="0" layoutInCell="1" allowOverlap="1" wp14:anchorId="2D4B0A8B" wp14:editId="7A7AA728">
+                <wp:simplePos x="0" y="0"/>
+                <wp:positionH relativeFrom="column">
+                  <wp:posOffset>3731260</wp:posOffset>
+                </wp:positionH>
+                <wp:positionV relativeFrom="paragraph">
+                  <wp:posOffset>102347</wp:posOffset>
+                </wp:positionV>
+                <wp:extent cx="1259653" cy="0"/>
+                <wp:effectExtent l="0" t="63500" r="0" b="76200"/>
+                <wp:wrapNone/>
+                <wp:docPr id="14" name="Straight Arrow Connector 14"/>
+                <wp:cNvGraphicFramePr/>
+                <a:graphic xmlns:a="http://schemas.openxmlformats.org/drawingml/2006/main">
+                  <a:graphicData uri="http://schemas.microsoft.com/office/word/2010/wordprocessingShape">
+                    <wps:wsp>
+                      <wps:cNvCnPr/>
+                      <wps:spPr>
+                        <a:xfrm>
+                          <a:off x="0" y="0"/>
+                          <a:ext cx="1259653" cy="0"/>
+                        </a:xfrm>
+                        <a:prstGeom prst="straightConnector1">
+                          <a:avLst/>
+                        </a:prstGeom>
+                        <a:ln>
+                          <a:tailEnd type="triangle"/>
+                        </a:ln>
+                      </wps:spPr>
+                      <wps:style>
+                        <a:lnRef idx="1">
+                          <a:schemeClr val="dk1"/>
+                        </a:lnRef>
+                        <a:fillRef idx="0">
+                          <a:schemeClr val="dk1"/>
+                        </a:fillRef>
+                        <a:effectRef idx="0">
+                          <a:schemeClr val="dk1"/>
+                        </a:effectRef>
+                        <a:fontRef idx="minor">
+                          <a:schemeClr val="tx1"/>
+                        </a:fontRef>
+                      </wps:style>
+                      <wps:bodyPr/>
+                    </wps:wsp>
+                  </a:graphicData>
+                </a:graphic>
+              </wp:anchor>
+            </w:drawing>
+          </mc:Choice>
+          <mc:Fallback>
+            <w:pict>
+              <v:shape w14:anchorId="5F239FDD" id="Straight Arrow Connector 14" o:spid="_x0000_s1026" type="#_x0000_t32" style="position:absolute;margin-left:293.8pt;margin-top:8.05pt;width:99.2pt;height:0;z-index:251677696;visibility:visible;mso-wrap-style:square;mso-wrap-distance-left:9pt;mso-wrap-distance-top:0;mso-wrap-distance-right:9pt;mso-wrap-distance-bottom:0;mso-position-horizontal:absolute;mso-position-horizontal-relative:text;mso-position-vertical:absolute;mso-position-vertical-relative:text" o:gfxdata="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" strokecolor="black [3200]" strokeweight=".5pt">
+                <v:stroke endarrow="block" joinstyle="miter"/>
+              </v:shape>
+            </w:pict>
+          </mc:Fallback>
+        </mc:AlternateContent>
+      </w:r>
+    </w:p>
+    <w:p>
+      <w:r>
+        <w:rPr>
+          <w:noProof/>
+        </w:rPr>
+        <mc:AlternateContent>
+          <mc:Choice Requires="wps">
+            <w:drawing>
+              <wp:anchor distT="0" distB="0" distL="114300" distR="114300" simplePos="0" relativeHeight="251671552" behindDoc="0" locked="0" layoutInCell="1" allowOverlap="1" wp14:anchorId="565487F2" wp14:editId="00D360AE">
+                <wp:simplePos x="0" y="0"/>
+                <wp:positionH relativeFrom="column">
+                  <wp:posOffset>-221615</wp:posOffset>
+                </wp:positionH>
+                <wp:positionV relativeFrom="paragraph">
+                  <wp:posOffset>194908</wp:posOffset>
                 </wp:positionV>
                 <wp:extent cx="1386840" cy="348615"/>
                 <wp:effectExtent l="0" t="0" r="0" b="0"/>
@@ -1246,11 +1415,7 @@
           </mc:Choice>
           <mc:Fallback>
             <w:pict>
-              <v:shapetype w14:anchorId="565487F2" id="_x0000_t202" coordsize="21600,21600" o:spt="202" path="m,l,21600r21600,l21600,xe">
-                <v:stroke joinstyle="miter"/>
-                <v:path gradientshapeok="t" o:connecttype="rect"/>
-              </v:shapetype>
-              <v:shape id="Text Box 11" o:spid="_x0000_s1030" type="#_x0000_t202" style="position:absolute;margin-left:-25.9pt;margin-top:19.15pt;width:109.2pt;height:27.45pt;z-index:251671552;visibility:visible;mso-wrap-style:square;mso-width-percent:0;mso-height-percent:0;mso-wrap-distance-left:9pt;mso-wrap-distance-top:0;mso-wrap-distance-right:9pt;mso-wrap-distance-bottom:0;mso-position-horizontal:absolute;mso-position-horizontal-relative:text;mso-position-vertical:absolute;mso-position-vertical-relative:text;mso-width-percent:0;mso-height-percent:0;mso-width-relative:margin;mso-height-relative:margin;v-text-anchor:top" o:gfxdata="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" fillcolor="white [3201]" stroked="f" strokeweight=".5pt">
+              <v:shape w14:anchorId="565487F2" id="Text Box 11" o:spid="_x0000_s1030" type="#_x0000_t202" style="position:absolute;margin-left:-17.45pt;margin-top:15.35pt;width:109.2pt;height:27.45pt;z-index:251671552;visibility:visible;mso-wrap-style:square;mso-width-percent:0;mso-height-percent:0;mso-wrap-distance-left:9pt;mso-wrap-distance-top:0;mso-wrap-distance-right:9pt;mso-wrap-distance-bottom:0;mso-position-horizontal:absolute;mso-position-horizontal-relative:text;mso-position-vertical:absolute;mso-position-vertical-relative:text;mso-width-percent:0;mso-height-percent:0;mso-width-relative:margin;mso-height-relative:margin;v-text-anchor:top" o:gfxdata="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" fillcolor="white [3201]" stroked="f" strokeweight=".5pt">
                 <v:textbox>
                   <w:txbxContent>
                     <w:p>
@@ -1294,13 +1459,13 @@
         <mc:AlternateContent>
           <mc:Choice Requires="wps">
             <w:drawing>
-              <wp:anchor distT="0" distB="0" distL="114300" distR="114300" simplePos="0" relativeHeight="251673600" behindDoc="0" locked="0" layoutInCell="1" allowOverlap="1" wp14:anchorId="41BE5637" wp14:editId="350F59EF">
+              <wp:anchor distT="0" distB="0" distL="114300" distR="114300" simplePos="0" relativeHeight="251673600" behindDoc="0" locked="0" layoutInCell="1" allowOverlap="1" wp14:anchorId="41BE5637" wp14:editId="3FD6AC84">
                 <wp:simplePos x="0" y="0"/>
                 <wp:positionH relativeFrom="column">
                   <wp:posOffset>4982210</wp:posOffset>
                 </wp:positionH>
                 <wp:positionV relativeFrom="paragraph">
-                  <wp:posOffset>57150</wp:posOffset>
+                  <wp:posOffset>8890</wp:posOffset>
                 </wp:positionV>
                 <wp:extent cx="1386840" cy="348615"/>
                 <wp:effectExtent l="0" t="0" r="0" b="0"/>
@@ -1375,7 +1540,7 @@
           </mc:Choice>
           <mc:Fallback>
             <w:pict>
-              <v:shape w14:anchorId="41BE5637" id="Text Box 12" o:spid="_x0000_s1031" type="#_x0000_t202" style="position:absolute;margin-left:392.3pt;margin-top:4.5pt;width:109.2pt;height:27.45pt;z-index:251673600;visibility:visible;mso-wrap-style:square;mso-width-percent:0;mso-height-percent:0;mso-wrap-distance-left:9pt;mso-wrap-distance-top:0;mso-wrap-distance-right:9pt;mso-wrap-distance-bottom:0;mso-position-horizontal:absolute;mso-position-horizontal-relative:text;mso-position-vertical:absolute;mso-position-vertical-relative:text;mso-width-percent:0;mso-height-percent:0;mso-width-relative:margin;mso-height-relative:margin;v-text-anchor:top" o:gfxdata="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" fillcolor="white [3201]" stroked="f" strokeweight=".5pt">
+              <v:shape w14:anchorId="41BE5637" id="Text Box 12" o:spid="_x0000_s1031" type="#_x0000_t202" style="position:absolute;margin-left:392.3pt;margin-top:.7pt;width:109.2pt;height:27.45pt;z-index:251673600;visibility:visible;mso-wrap-style:square;mso-width-percent:0;mso-height-percent:0;mso-wrap-distance-left:9pt;mso-wrap-distance-top:0;mso-wrap-distance-right:9pt;mso-wrap-distance-bottom:0;mso-position-horizontal:absolute;mso-position-horizontal-relative:text;mso-position-vertical:absolute;mso-position-vertical-relative:text;mso-width-percent:0;mso-height-percent:0;mso-width-relative:margin;mso-height-relative:margin;v-text-anchor:top" o:gfxdata="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" fillcolor="white [3201]" stroked="f" strokeweight=".5pt">
                 <v:textbox>
                   <w:txbxContent>
                     <w:p>
@@ -1417,13 +1582,13 @@
         <mc:AlternateContent>
           <mc:Choice Requires="wps">
             <w:drawing>
-              <wp:anchor distT="0" distB="0" distL="114300" distR="114300" simplePos="0" relativeHeight="251669504" behindDoc="0" locked="0" layoutInCell="1" allowOverlap="1" wp14:anchorId="2D253F97" wp14:editId="2CACCEDB">
+              <wp:anchor distT="0" distB="0" distL="114300" distR="114300" simplePos="0" relativeHeight="251669504" behindDoc="0" locked="0" layoutInCell="1" allowOverlap="1" wp14:anchorId="2D253F97" wp14:editId="4229B9B8">
                 <wp:simplePos x="0" y="0"/>
                 <wp:positionH relativeFrom="column">
-                  <wp:posOffset>2526665</wp:posOffset>
+                  <wp:posOffset>2553335</wp:posOffset>
                 </wp:positionH>
                 <wp:positionV relativeFrom="paragraph">
-                  <wp:posOffset>56515</wp:posOffset>
+                  <wp:posOffset>8255</wp:posOffset>
                 </wp:positionV>
                 <wp:extent cx="1386840" cy="348615"/>
                 <wp:effectExtent l="0" t="0" r="0" b="0"/>
@@ -1490,7 +1655,7 @@
           </mc:Choice>
           <mc:Fallback>
             <w:pict>
-              <v:shape w14:anchorId="2D253F97" id="Text Box 10" o:spid="_x0000_s1032" type="#_x0000_t202" style="position:absolute;margin-left:198.95pt;margin-top:4.45pt;width:109.2pt;height:27.45pt;z-index:251669504;visibility:visible;mso-wrap-style:square;mso-width-percent:0;mso-height-percent:0;mso-wrap-distance-left:9pt;mso-wrap-distance-top:0;mso-wrap-distance-right:9pt;mso-wrap-distance-bottom:0;mso-position-horizontal:absolute;mso-position-horizontal-relative:text;mso-position-vertical:absolute;mso-position-vertical-relative:text;mso-width-percent:0;mso-height-percent:0;mso-width-relative:margin;mso-height-relative:margin;v-text-anchor:top" o:gfxdata="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" fillcolor="white [3201]" stroked="f" strokeweight=".5pt">
+              <v:shape w14:anchorId="2D253F97" id="Text Box 10" o:spid="_x0000_s1032" type="#_x0000_t202" style="position:absolute;margin-left:201.05pt;margin-top:.65pt;width:109.2pt;height:27.45pt;z-index:251669504;visibility:visible;mso-wrap-style:square;mso-width-percent:0;mso-height-percent:0;mso-wrap-distance-left:9pt;mso-wrap-distance-top:0;mso-wrap-distance-right:9pt;mso-wrap-distance-bottom:0;mso-position-horizontal:absolute;mso-position-horizontal-relative:text;mso-position-vertical:absolute;mso-position-vertical-relative:text;mso-width-percent:0;mso-height-percent:0;mso-width-relative:margin;mso-height-relative:margin;v-text-anchor:top" o:gfxdata="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" fillcolor="white [3201]" stroked="f" strokeweight=".5pt">
                 <v:textbox>
                   <w:txbxContent>
                     <w:p>
@@ -1636,12 +1801,1511 @@
           <w:bCs/>
         </w:rPr>
       </w:pPr>
-      <w:r>
-        <w:rPr>
-          <w:b/>
-          <w:bCs/>
-        </w:rPr>
-        <w:lastRenderedPageBreak/>
+    </w:p>
+    <w:p>
+      <w:pPr>
+        <w:rPr>
+          <w:b/>
+          <w:bCs/>
+        </w:rPr>
+      </w:pPr>
+    </w:p>
+    <w:p>
+      <w:pPr>
+        <w:rPr>
+          <w:b/>
+          <w:bCs/>
+        </w:rPr>
+      </w:pPr>
+      <w:r>
+        <w:rPr>
+          <w:b/>
+          <w:bCs/>
+        </w:rPr>
+        <w:t>Network Topology – Ring</w:t>
+      </w:r>
+    </w:p>
+    <w:p>
+      <w:pPr>
+        <w:rPr>
+          <w:b/>
+          <w:bCs/>
+        </w:rPr>
+      </w:pPr>
+    </w:p>
+    <w:p>
+      <w:pPr>
+        <w:rPr>
+          <w:sz w:val="20"/>
+          <w:szCs w:val="20"/>
+        </w:rPr>
+      </w:pPr>
+      <w:r>
+        <w:rPr>
+          <w:noProof/>
+        </w:rPr>
+        <mc:AlternateContent>
+          <mc:Choice Requires="wps">
+            <w:drawing>
+              <wp:anchor distT="0" distB="0" distL="114300" distR="114300" simplePos="0" relativeHeight="251702272" behindDoc="0" locked="0" layoutInCell="1" allowOverlap="1" wp14:anchorId="2C29BF14" wp14:editId="06C975BA">
+                <wp:simplePos x="0" y="0"/>
+                <wp:positionH relativeFrom="column">
+                  <wp:posOffset>3056965</wp:posOffset>
+                </wp:positionH>
+                <wp:positionV relativeFrom="paragraph">
+                  <wp:posOffset>153670</wp:posOffset>
+                </wp:positionV>
+                <wp:extent cx="152400" cy="161365"/>
+                <wp:effectExtent l="0" t="0" r="12700" b="16510"/>
+                <wp:wrapNone/>
+                <wp:docPr id="43" name="Oval 43"/>
+                <wp:cNvGraphicFramePr/>
+                <a:graphic xmlns:a="http://schemas.openxmlformats.org/drawingml/2006/main">
+                  <a:graphicData uri="http://schemas.microsoft.com/office/word/2010/wordprocessingShape">
+                    <wps:wsp>
+                      <wps:cNvSpPr/>
+                      <wps:spPr>
+                        <a:xfrm>
+                          <a:off x="0" y="0"/>
+                          <a:ext cx="152400" cy="161365"/>
+                        </a:xfrm>
+                        <a:prstGeom prst="ellipse">
+                          <a:avLst/>
+                        </a:prstGeom>
+                      </wps:spPr>
+                      <wps:style>
+                        <a:lnRef idx="2">
+                          <a:schemeClr val="dk1">
+                            <a:shade val="50000"/>
+                          </a:schemeClr>
+                        </a:lnRef>
+                        <a:fillRef idx="1">
+                          <a:schemeClr val="dk1"/>
+                        </a:fillRef>
+                        <a:effectRef idx="0">
+                          <a:schemeClr val="dk1"/>
+                        </a:effectRef>
+                        <a:fontRef idx="minor">
+                          <a:schemeClr val="lt1"/>
+                        </a:fontRef>
+                      </wps:style>
+                      <wps:bodyPr rot="0" spcFirstLastPara="0" vertOverflow="overflow" horzOverflow="overflow" vert="horz" wrap="square" lIns="91440" tIns="45720" rIns="91440" bIns="45720" numCol="1" spcCol="0" rtlCol="0" fromWordArt="0" anchor="ctr" anchorCtr="0" forceAA="0" compatLnSpc="1">
+                        <a:prstTxWarp prst="textNoShape">
+                          <a:avLst/>
+                        </a:prstTxWarp>
+                        <a:noAutofit/>
+                      </wps:bodyPr>
+                    </wps:wsp>
+                  </a:graphicData>
+                </a:graphic>
+                <wp14:sizeRelH relativeFrom="margin">
+                  <wp14:pctWidth>0</wp14:pctWidth>
+                </wp14:sizeRelH>
+                <wp14:sizeRelV relativeFrom="margin">
+                  <wp14:pctHeight>0</wp14:pctHeight>
+                </wp14:sizeRelV>
+              </wp:anchor>
+            </w:drawing>
+          </mc:Choice>
+          <mc:Fallback>
+            <w:pict>
+              <v:oval w14:anchorId="241574B6" id="Oval 43" o:spid="_x0000_s1026" style="position:absolute;margin-left:240.7pt;margin-top:12.1pt;width:12pt;height:12.7pt;z-index:251702272;visibility:visible;mso-wrap-style:square;mso-width-percent:0;mso-height-percent:0;mso-wrap-distance-left:9pt;mso-wrap-distance-top:0;mso-wrap-distance-right:9pt;mso-wrap-distance-bottom:0;mso-position-horizontal:absolute;mso-position-horizontal-relative:text;mso-position-vertical:absolute;mso-position-vertical-relative:text;mso-width-percent:0;mso-height-percent:0;mso-width-relative:margin;mso-height-relative:margin;v-text-anchor:middle" o:gfxdata="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" fillcolor="black [3200]" strokecolor="black [1600]" strokeweight="1pt">
+                <v:stroke joinstyle="miter"/>
+              </v:oval>
+            </w:pict>
+          </mc:Fallback>
+        </mc:AlternateContent>
+      </w:r>
+      <w:r>
+        <w:rPr>
+          <w:sz w:val="20"/>
+          <w:szCs w:val="20"/>
+        </w:rPr>
+        <w:t xml:space="preserve">*Each node represents a </w:t>
+      </w:r>
+      <w:proofErr w:type="spellStart"/>
+      <w:r>
+        <w:rPr>
+          <w:sz w:val="20"/>
+          <w:szCs w:val="20"/>
+        </w:rPr>
+        <w:t>subcontroller</w:t>
+      </w:r>
+      <w:proofErr w:type="spellEnd"/>
+      <w:r>
+        <w:rPr>
+          <w:sz w:val="20"/>
+          <w:szCs w:val="20"/>
+        </w:rPr>
+        <w:t>*</w:t>
+      </w:r>
+    </w:p>
+    <w:p>
+      <w:pPr>
+        <w:rPr>
+          <w:b/>
+          <w:bCs/>
+        </w:rPr>
+      </w:pPr>
+      <w:r>
+        <w:rPr>
+          <w:b/>
+          <w:bCs/>
+          <w:noProof/>
+        </w:rPr>
+        <mc:AlternateContent>
+          <mc:Choice Requires="wps">
+            <w:drawing>
+              <wp:anchor distT="0" distB="0" distL="114300" distR="114300" simplePos="0" relativeHeight="251703296" behindDoc="0" locked="0" layoutInCell="1" allowOverlap="1" wp14:anchorId="68C2E2F8" wp14:editId="70327759">
+                <wp:simplePos x="0" y="0"/>
+                <wp:positionH relativeFrom="column">
+                  <wp:posOffset>3128682</wp:posOffset>
+                </wp:positionH>
+                <wp:positionV relativeFrom="paragraph">
+                  <wp:posOffset>155500</wp:posOffset>
+                </wp:positionV>
+                <wp:extent cx="0" cy="152475"/>
+                <wp:effectExtent l="0" t="0" r="12700" b="12700"/>
+                <wp:wrapNone/>
+                <wp:docPr id="44" name="Straight Connector 44"/>
+                <wp:cNvGraphicFramePr/>
+                <a:graphic xmlns:a="http://schemas.openxmlformats.org/drawingml/2006/main">
+                  <a:graphicData uri="http://schemas.microsoft.com/office/word/2010/wordprocessingShape">
+                    <wps:wsp>
+                      <wps:cNvCnPr/>
+                      <wps:spPr>
+                        <a:xfrm>
+                          <a:off x="0" y="0"/>
+                          <a:ext cx="0" cy="152475"/>
+                        </a:xfrm>
+                        <a:prstGeom prst="line">
+                          <a:avLst/>
+                        </a:prstGeom>
+                      </wps:spPr>
+                      <wps:style>
+                        <a:lnRef idx="1">
+                          <a:schemeClr val="dk1"/>
+                        </a:lnRef>
+                        <a:fillRef idx="0">
+                          <a:schemeClr val="dk1"/>
+                        </a:fillRef>
+                        <a:effectRef idx="0">
+                          <a:schemeClr val="dk1"/>
+                        </a:effectRef>
+                        <a:fontRef idx="minor">
+                          <a:schemeClr val="tx1"/>
+                        </a:fontRef>
+                      </wps:style>
+                      <wps:bodyPr/>
+                    </wps:wsp>
+                  </a:graphicData>
+                </a:graphic>
+              </wp:anchor>
+            </w:drawing>
+          </mc:Choice>
+          <mc:Fallback>
+            <w:pict>
+              <v:line w14:anchorId="41070146" id="Straight Connector 44" o:spid="_x0000_s1026" style="position:absolute;z-index:251703296;visibility:visible;mso-wrap-style:square;mso-wrap-distance-left:9pt;mso-wrap-distance-top:0;mso-wrap-distance-right:9pt;mso-wrap-distance-bottom:0;mso-position-horizontal:absolute;mso-position-horizontal-relative:text;mso-position-vertical:absolute;mso-position-vertical-relative:text" from="246.35pt,12.25pt" to="246.35pt,24.25pt" o:gfxdata="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" strokecolor="black [3200]" strokeweight=".5pt">
+                <v:stroke joinstyle="miter"/>
+              </v:line>
+            </w:pict>
+          </mc:Fallback>
+        </mc:AlternateContent>
+      </w:r>
+      <w:r>
+        <w:rPr>
+          <w:b/>
+          <w:bCs/>
+        </w:rPr>
+        <w:tab/>
+      </w:r>
+      <w:r>
+        <w:rPr>
+          <w:b/>
+          <w:bCs/>
+        </w:rPr>
+        <w:tab/>
+      </w:r>
+      <w:r>
+        <w:rPr>
+          <w:b/>
+          <w:bCs/>
+        </w:rPr>
+        <w:tab/>
+      </w:r>
+      <w:r>
+        <w:rPr>
+          <w:b/>
+          <w:bCs/>
+        </w:rPr>
+        <w:tab/>
+      </w:r>
+      <w:r>
+        <w:rPr>
+          <w:b/>
+          <w:bCs/>
+        </w:rPr>
+        <w:tab/>
+      </w:r>
+      <w:r>
+        <w:rPr>
+          <w:b/>
+          <w:bCs/>
+        </w:rPr>
+        <w:tab/>
+      </w:r>
+    </w:p>
+    <w:p>
+      <w:pPr>
+        <w:rPr>
+          <w:b/>
+          <w:bCs/>
+        </w:rPr>
+      </w:pPr>
+      <w:r>
+        <w:rPr>
+          <w:b/>
+          <w:bCs/>
+          <w:noProof/>
+        </w:rPr>
+        <mc:AlternateContent>
+          <mc:Choice Requires="wps">
+            <w:drawing>
+              <wp:anchor distT="0" distB="0" distL="114300" distR="114300" simplePos="0" relativeHeight="251683840" behindDoc="0" locked="0" layoutInCell="1" allowOverlap="1" wp14:anchorId="0947DBB7" wp14:editId="2B28039D">
+                <wp:simplePos x="0" y="0"/>
+                <wp:positionH relativeFrom="column">
+                  <wp:posOffset>2679065</wp:posOffset>
+                </wp:positionH>
+                <wp:positionV relativeFrom="paragraph">
+                  <wp:posOffset>123937</wp:posOffset>
+                </wp:positionV>
+                <wp:extent cx="923365" cy="905436"/>
+                <wp:effectExtent l="0" t="0" r="16510" b="9525"/>
+                <wp:wrapNone/>
+                <wp:docPr id="22" name="Oval 22"/>
+                <wp:cNvGraphicFramePr/>
+                <a:graphic xmlns:a="http://schemas.openxmlformats.org/drawingml/2006/main">
+                  <a:graphicData uri="http://schemas.microsoft.com/office/word/2010/wordprocessingShape">
+                    <wps:wsp>
+                      <wps:cNvSpPr/>
+                      <wps:spPr>
+                        <a:xfrm>
+                          <a:off x="0" y="0"/>
+                          <a:ext cx="923365" cy="905436"/>
+                        </a:xfrm>
+                        <a:prstGeom prst="ellipse">
+                          <a:avLst/>
+                        </a:prstGeom>
+                        <a:ln>
+                          <a:solidFill>
+                            <a:schemeClr val="tx1"/>
+                          </a:solidFill>
+                        </a:ln>
+                      </wps:spPr>
+                      <wps:style>
+                        <a:lnRef idx="2">
+                          <a:schemeClr val="accent6"/>
+                        </a:lnRef>
+                        <a:fillRef idx="1">
+                          <a:schemeClr val="lt1"/>
+                        </a:fillRef>
+                        <a:effectRef idx="0">
+                          <a:schemeClr val="accent6"/>
+                        </a:effectRef>
+                        <a:fontRef idx="minor">
+                          <a:schemeClr val="dk1"/>
+                        </a:fontRef>
+                      </wps:style>
+                      <wps:txbx>
+                        <w:txbxContent>
+                          <w:p>
+                            <w:pPr>
+                              <w:jc w:val="center"/>
+                            </w:pPr>
+                            <w:r>
+                              <w:t>1</w:t>
+                            </w:r>
+                          </w:p>
+                        </w:txbxContent>
+                      </wps:txbx>
+                      <wps:bodyPr rot="0" spcFirstLastPara="0" vertOverflow="overflow" horzOverflow="overflow" vert="horz" wrap="square" lIns="91440" tIns="45720" rIns="91440" bIns="45720" numCol="1" spcCol="0" rtlCol="0" fromWordArt="0" anchor="ctr" anchorCtr="0" forceAA="0" compatLnSpc="1">
+                        <a:prstTxWarp prst="textNoShape">
+                          <a:avLst/>
+                        </a:prstTxWarp>
+                        <a:noAutofit/>
+                      </wps:bodyPr>
+                    </wps:wsp>
+                  </a:graphicData>
+                </a:graphic>
+              </wp:anchor>
+            </w:drawing>
+          </mc:Choice>
+          <mc:Fallback>
+            <w:pict>
+              <v:oval w14:anchorId="0947DBB7" id="Oval 22" o:spid="_x0000_s1033" style="position:absolute;margin-left:210.95pt;margin-top:9.75pt;width:72.7pt;height:71.3pt;z-index:251683840;visibility:visible;mso-wrap-style:square;mso-wrap-distance-left:9pt;mso-wrap-distance-top:0;mso-wrap-distance-right:9pt;mso-wrap-distance-bottom:0;mso-position-horizontal:absolute;mso-position-horizontal-relative:text;mso-position-vertical:absolute;mso-position-vertical-relative:text;v-text-anchor:middle" o:gfxdata="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" fillcolor="white [3201]" strokecolor="black [3213]" strokeweight="1pt">
+                <v:stroke joinstyle="miter"/>
+                <v:textbox>
+                  <w:txbxContent>
+                    <w:p>
+                      <w:pPr>
+                        <w:jc w:val="center"/>
+                      </w:pPr>
+                      <w:r>
+                        <w:t>1</w:t>
+                      </w:r>
+                    </w:p>
+                  </w:txbxContent>
+                </v:textbox>
+              </v:oval>
+            </w:pict>
+          </mc:Fallback>
+        </mc:AlternateContent>
+      </w:r>
+      <w:r>
+        <w:rPr>
+          <w:b/>
+          <w:bCs/>
+          <w:noProof/>
+        </w:rPr>
+        <mc:AlternateContent>
+          <mc:Choice Requires="wps">
+            <w:drawing>
+              <wp:anchor distT="0" distB="0" distL="114300" distR="114300" simplePos="0" relativeHeight="251689984" behindDoc="0" locked="0" layoutInCell="1" allowOverlap="1" wp14:anchorId="7D453AAE" wp14:editId="2D1DEAD0">
+                <wp:simplePos x="0" y="0"/>
+                <wp:positionH relativeFrom="column">
+                  <wp:posOffset>2680447</wp:posOffset>
+                </wp:positionH>
+                <wp:positionV relativeFrom="paragraph">
+                  <wp:posOffset>-2134086</wp:posOffset>
+                </wp:positionV>
+                <wp:extent cx="923365" cy="905436"/>
+                <wp:effectExtent l="0" t="0" r="16510" b="9525"/>
+                <wp:wrapNone/>
+                <wp:docPr id="25" name="Oval 25"/>
+                <wp:cNvGraphicFramePr/>
+                <a:graphic xmlns:a="http://schemas.openxmlformats.org/drawingml/2006/main">
+                  <a:graphicData uri="http://schemas.microsoft.com/office/word/2010/wordprocessingShape">
+                    <wps:wsp>
+                      <wps:cNvSpPr/>
+                      <wps:spPr>
+                        <a:xfrm>
+                          <a:off x="0" y="0"/>
+                          <a:ext cx="923365" cy="905436"/>
+                        </a:xfrm>
+                        <a:prstGeom prst="ellipse">
+                          <a:avLst/>
+                        </a:prstGeom>
+                        <a:ln>
+                          <a:solidFill>
+                            <a:schemeClr val="tx1"/>
+                          </a:solidFill>
+                        </a:ln>
+                      </wps:spPr>
+                      <wps:style>
+                        <a:lnRef idx="2">
+                          <a:schemeClr val="accent6"/>
+                        </a:lnRef>
+                        <a:fillRef idx="1">
+                          <a:schemeClr val="lt1"/>
+                        </a:fillRef>
+                        <a:effectRef idx="0">
+                          <a:schemeClr val="accent6"/>
+                        </a:effectRef>
+                        <a:fontRef idx="minor">
+                          <a:schemeClr val="dk1"/>
+                        </a:fontRef>
+                      </wps:style>
+                      <wps:bodyPr rot="0" spcFirstLastPara="0" vertOverflow="overflow" horzOverflow="overflow" vert="horz" wrap="square" lIns="91440" tIns="45720" rIns="91440" bIns="45720" numCol="1" spcCol="0" rtlCol="0" fromWordArt="0" anchor="ctr" anchorCtr="0" forceAA="0" compatLnSpc="1">
+                        <a:prstTxWarp prst="textNoShape">
+                          <a:avLst/>
+                        </a:prstTxWarp>
+                        <a:noAutofit/>
+                      </wps:bodyPr>
+                    </wps:wsp>
+                  </a:graphicData>
+                </a:graphic>
+              </wp:anchor>
+            </w:drawing>
+          </mc:Choice>
+          <mc:Fallback>
+            <w:pict>
+              <v:oval w14:anchorId="55028C2B" id="Oval 25" o:spid="_x0000_s1026" style="position:absolute;margin-left:211.05pt;margin-top:-168.05pt;width:72.7pt;height:71.3pt;z-index:251689984;visibility:visible;mso-wrap-style:square;mso-wrap-distance-left:9pt;mso-wrap-distance-top:0;mso-wrap-distance-right:9pt;mso-wrap-distance-bottom:0;mso-position-horizontal:absolute;mso-position-horizontal-relative:text;mso-position-vertical:absolute;mso-position-vertical-relative:text;v-text-anchor:middle" o:gfxdata="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" fillcolor="white [3201]" strokecolor="black [3213]" strokeweight="1pt">
+                <v:stroke joinstyle="miter"/>
+              </v:oval>
+            </w:pict>
+          </mc:Fallback>
+        </mc:AlternateContent>
+      </w:r>
+    </w:p>
+    <w:p>
+      <w:pPr>
+        <w:rPr>
+          <w:b/>
+          <w:bCs/>
+        </w:rPr>
+      </w:pPr>
+    </w:p>
+    <w:p>
+      <w:pPr>
+        <w:rPr>
+          <w:b/>
+          <w:bCs/>
+        </w:rPr>
+      </w:pPr>
+      <w:r>
+        <w:rPr>
+          <w:b/>
+          <w:bCs/>
+          <w:noProof/>
+        </w:rPr>
+        <mc:AlternateContent>
+          <mc:Choice Requires="wps">
+            <w:drawing>
+              <wp:anchor distT="0" distB="0" distL="114300" distR="114300" simplePos="0" relativeHeight="251659263" behindDoc="0" locked="0" layoutInCell="1" allowOverlap="1" wp14:anchorId="62DE6F8C" wp14:editId="3BCC5FCD">
+                <wp:simplePos x="0" y="0"/>
+                <wp:positionH relativeFrom="column">
+                  <wp:posOffset>797859</wp:posOffset>
+                </wp:positionH>
+                <wp:positionV relativeFrom="paragraph">
+                  <wp:posOffset>179817</wp:posOffset>
+                </wp:positionV>
+                <wp:extent cx="4787153" cy="4616823"/>
+                <wp:effectExtent l="0" t="0" r="13970" b="19050"/>
+                <wp:wrapNone/>
+                <wp:docPr id="40" name="Oval 40"/>
+                <wp:cNvGraphicFramePr/>
+                <a:graphic xmlns:a="http://schemas.openxmlformats.org/drawingml/2006/main">
+                  <a:graphicData uri="http://schemas.microsoft.com/office/word/2010/wordprocessingShape">
+                    <wps:wsp>
+                      <wps:cNvSpPr/>
+                      <wps:spPr>
+                        <a:xfrm>
+                          <a:off x="0" y="0"/>
+                          <a:ext cx="4787153" cy="4616823"/>
+                        </a:xfrm>
+                        <a:prstGeom prst="ellipse">
+                          <a:avLst/>
+                        </a:prstGeom>
+                        <a:ln>
+                          <a:solidFill>
+                            <a:schemeClr val="tx1"/>
+                          </a:solidFill>
+                        </a:ln>
+                      </wps:spPr>
+                      <wps:style>
+                        <a:lnRef idx="2">
+                          <a:schemeClr val="accent6"/>
+                        </a:lnRef>
+                        <a:fillRef idx="1">
+                          <a:schemeClr val="lt1"/>
+                        </a:fillRef>
+                        <a:effectRef idx="0">
+                          <a:schemeClr val="accent6"/>
+                        </a:effectRef>
+                        <a:fontRef idx="minor">
+                          <a:schemeClr val="dk1"/>
+                        </a:fontRef>
+                      </wps:style>
+                      <wps:bodyPr rot="0" spcFirstLastPara="0" vertOverflow="overflow" horzOverflow="overflow" vert="horz" wrap="square" lIns="91440" tIns="45720" rIns="91440" bIns="45720" numCol="1" spcCol="0" rtlCol="0" fromWordArt="0" anchor="ctr" anchorCtr="0" forceAA="0" compatLnSpc="1">
+                        <a:prstTxWarp prst="textNoShape">
+                          <a:avLst/>
+                        </a:prstTxWarp>
+                        <a:noAutofit/>
+                      </wps:bodyPr>
+                    </wps:wsp>
+                  </a:graphicData>
+                </a:graphic>
+              </wp:anchor>
+            </w:drawing>
+          </mc:Choice>
+          <mc:Fallback>
+            <w:pict>
+              <v:oval w14:anchorId="3CFF0D3D" id="Oval 40" o:spid="_x0000_s1026" style="position:absolute;margin-left:62.8pt;margin-top:14.15pt;width:376.95pt;height:363.55pt;z-index:251659263;visibility:visible;mso-wrap-style:square;mso-wrap-distance-left:9pt;mso-wrap-distance-top:0;mso-wrap-distance-right:9pt;mso-wrap-distance-bottom:0;mso-position-horizontal:absolute;mso-position-horizontal-relative:text;mso-position-vertical:absolute;mso-position-vertical-relative:text;v-text-anchor:middle" o:gfxdata="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" fillcolor="white [3201]" strokecolor="black [3213]" strokeweight="1pt">
+                <v:stroke joinstyle="miter"/>
+              </v:oval>
+            </w:pict>
+          </mc:Fallback>
+        </mc:AlternateContent>
+      </w:r>
+    </w:p>
+    <w:p>
+      <w:pPr>
+        <w:rPr>
+          <w:b/>
+          <w:bCs/>
+        </w:rPr>
+      </w:pPr>
+    </w:p>
+    <w:p>
+      <w:pPr>
+        <w:rPr>
+          <w:b/>
+          <w:bCs/>
+        </w:rPr>
+      </w:pPr>
+      <w:r>
+        <w:rPr>
+          <w:b/>
+          <w:bCs/>
+          <w:noProof/>
+        </w:rPr>
+        <mc:AlternateContent>
+          <mc:Choice Requires="wps">
+            <w:drawing>
+              <wp:anchor distT="0" distB="0" distL="114300" distR="114300" simplePos="0" relativeHeight="251687936" behindDoc="0" locked="0" layoutInCell="1" allowOverlap="1" wp14:anchorId="118EF378" wp14:editId="66F0E8DB">
+                <wp:simplePos x="0" y="0"/>
+                <wp:positionH relativeFrom="column">
+                  <wp:posOffset>4382770</wp:posOffset>
+                </wp:positionH>
+                <wp:positionV relativeFrom="paragraph">
+                  <wp:posOffset>186952</wp:posOffset>
+                </wp:positionV>
+                <wp:extent cx="923290" cy="904875"/>
+                <wp:effectExtent l="0" t="0" r="16510" b="9525"/>
+                <wp:wrapNone/>
+                <wp:docPr id="24" name="Oval 24"/>
+                <wp:cNvGraphicFramePr/>
+                <a:graphic xmlns:a="http://schemas.openxmlformats.org/drawingml/2006/main">
+                  <a:graphicData uri="http://schemas.microsoft.com/office/word/2010/wordprocessingShape">
+                    <wps:wsp>
+                      <wps:cNvSpPr/>
+                      <wps:spPr>
+                        <a:xfrm>
+                          <a:off x="0" y="0"/>
+                          <a:ext cx="923290" cy="904875"/>
+                        </a:xfrm>
+                        <a:prstGeom prst="ellipse">
+                          <a:avLst/>
+                        </a:prstGeom>
+                        <a:ln>
+                          <a:solidFill>
+                            <a:schemeClr val="tx1"/>
+                          </a:solidFill>
+                        </a:ln>
+                      </wps:spPr>
+                      <wps:style>
+                        <a:lnRef idx="2">
+                          <a:schemeClr val="accent6"/>
+                        </a:lnRef>
+                        <a:fillRef idx="1">
+                          <a:schemeClr val="lt1"/>
+                        </a:fillRef>
+                        <a:effectRef idx="0">
+                          <a:schemeClr val="accent6"/>
+                        </a:effectRef>
+                        <a:fontRef idx="minor">
+                          <a:schemeClr val="dk1"/>
+                        </a:fontRef>
+                      </wps:style>
+                      <wps:txbx>
+                        <w:txbxContent>
+                          <w:p>
+                            <w:pPr>
+                              <w:jc w:val="center"/>
+                            </w:pPr>
+                            <w:r>
+                              <w:t>2</w:t>
+                            </w:r>
+                          </w:p>
+                        </w:txbxContent>
+                      </wps:txbx>
+                      <wps:bodyPr rot="0" spcFirstLastPara="0" vertOverflow="overflow" horzOverflow="overflow" vert="horz" wrap="square" lIns="91440" tIns="45720" rIns="91440" bIns="45720" numCol="1" spcCol="0" rtlCol="0" fromWordArt="0" anchor="ctr" anchorCtr="0" forceAA="0" compatLnSpc="1">
+                        <a:prstTxWarp prst="textNoShape">
+                          <a:avLst/>
+                        </a:prstTxWarp>
+                        <a:noAutofit/>
+                      </wps:bodyPr>
+                    </wps:wsp>
+                  </a:graphicData>
+                </a:graphic>
+              </wp:anchor>
+            </w:drawing>
+          </mc:Choice>
+          <mc:Fallback>
+            <w:pict>
+              <v:oval w14:anchorId="118EF378" id="Oval 24" o:spid="_x0000_s1034" style="position:absolute;margin-left:345.1pt;margin-top:14.7pt;width:72.7pt;height:71.25pt;z-index:251687936;visibility:visible;mso-wrap-style:square;mso-wrap-distance-left:9pt;mso-wrap-distance-top:0;mso-wrap-distance-right:9pt;mso-wrap-distance-bottom:0;mso-position-horizontal:absolute;mso-position-horizontal-relative:text;mso-position-vertical:absolute;mso-position-vertical-relative:text;v-text-anchor:middle" o:gfxdata="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" fillcolor="white [3201]" strokecolor="black [3213]" strokeweight="1pt">
+                <v:stroke joinstyle="miter"/>
+                <v:textbox>
+                  <w:txbxContent>
+                    <w:p>
+                      <w:pPr>
+                        <w:jc w:val="center"/>
+                      </w:pPr>
+                      <w:r>
+                        <w:t>2</w:t>
+                      </w:r>
+                    </w:p>
+                  </w:txbxContent>
+                </v:textbox>
+              </v:oval>
+            </w:pict>
+          </mc:Fallback>
+        </mc:AlternateContent>
+      </w:r>
+      <w:r>
+        <w:rPr>
+          <w:b/>
+          <w:bCs/>
+          <w:noProof/>
+        </w:rPr>
+        <mc:AlternateContent>
+          <mc:Choice Requires="wps">
+            <w:drawing>
+              <wp:anchor distT="0" distB="0" distL="114300" distR="114300" simplePos="0" relativeHeight="251685888" behindDoc="0" locked="0" layoutInCell="1" allowOverlap="1" wp14:anchorId="4C79DCA0" wp14:editId="0DA255DC">
+                <wp:simplePos x="0" y="0"/>
+                <wp:positionH relativeFrom="column">
+                  <wp:posOffset>1029858</wp:posOffset>
+                </wp:positionH>
+                <wp:positionV relativeFrom="paragraph">
+                  <wp:posOffset>187139</wp:posOffset>
+                </wp:positionV>
+                <wp:extent cx="923365" cy="905436"/>
+                <wp:effectExtent l="0" t="0" r="16510" b="9525"/>
+                <wp:wrapNone/>
+                <wp:docPr id="23" name="Oval 23"/>
+                <wp:cNvGraphicFramePr/>
+                <a:graphic xmlns:a="http://schemas.openxmlformats.org/drawingml/2006/main">
+                  <a:graphicData uri="http://schemas.microsoft.com/office/word/2010/wordprocessingShape">
+                    <wps:wsp>
+                      <wps:cNvSpPr/>
+                      <wps:spPr>
+                        <a:xfrm>
+                          <a:off x="0" y="0"/>
+                          <a:ext cx="923365" cy="905436"/>
+                        </a:xfrm>
+                        <a:prstGeom prst="ellipse">
+                          <a:avLst/>
+                        </a:prstGeom>
+                        <a:ln>
+                          <a:solidFill>
+                            <a:schemeClr val="tx1"/>
+                          </a:solidFill>
+                        </a:ln>
+                      </wps:spPr>
+                      <wps:style>
+                        <a:lnRef idx="2">
+                          <a:schemeClr val="accent6"/>
+                        </a:lnRef>
+                        <a:fillRef idx="1">
+                          <a:schemeClr val="lt1"/>
+                        </a:fillRef>
+                        <a:effectRef idx="0">
+                          <a:schemeClr val="accent6"/>
+                        </a:effectRef>
+                        <a:fontRef idx="minor">
+                          <a:schemeClr val="dk1"/>
+                        </a:fontRef>
+                      </wps:style>
+                      <wps:txbx>
+                        <w:txbxContent>
+                          <w:p>
+                            <w:pPr>
+                              <w:jc w:val="center"/>
+                            </w:pPr>
+                            <w:r>
+                              <w:t>8</w:t>
+                            </w:r>
+                          </w:p>
+                        </w:txbxContent>
+                      </wps:txbx>
+                      <wps:bodyPr rot="0" spcFirstLastPara="0" vertOverflow="overflow" horzOverflow="overflow" vert="horz" wrap="square" lIns="91440" tIns="45720" rIns="91440" bIns="45720" numCol="1" spcCol="0" rtlCol="0" fromWordArt="0" anchor="ctr" anchorCtr="0" forceAA="0" compatLnSpc="1">
+                        <a:prstTxWarp prst="textNoShape">
+                          <a:avLst/>
+                        </a:prstTxWarp>
+                        <a:noAutofit/>
+                      </wps:bodyPr>
+                    </wps:wsp>
+                  </a:graphicData>
+                </a:graphic>
+              </wp:anchor>
+            </w:drawing>
+          </mc:Choice>
+          <mc:Fallback>
+            <w:pict>
+              <v:oval w14:anchorId="4C79DCA0" id="Oval 23" o:spid="_x0000_s1035" style="position:absolute;margin-left:81.1pt;margin-top:14.75pt;width:72.7pt;height:71.3pt;z-index:251685888;visibility:visible;mso-wrap-style:square;mso-wrap-distance-left:9pt;mso-wrap-distance-top:0;mso-wrap-distance-right:9pt;mso-wrap-distance-bottom:0;mso-position-horizontal:absolute;mso-position-horizontal-relative:text;mso-position-vertical:absolute;mso-position-vertical-relative:text;v-text-anchor:middle" o:gfxdata="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" fillcolor="white [3201]" strokecolor="black [3213]" strokeweight="1pt">
+                <v:stroke joinstyle="miter"/>
+                <v:textbox>
+                  <w:txbxContent>
+                    <w:p>
+                      <w:pPr>
+                        <w:jc w:val="center"/>
+                      </w:pPr>
+                      <w:r>
+                        <w:t>8</w:t>
+                      </w:r>
+                    </w:p>
+                  </w:txbxContent>
+                </v:textbox>
+              </v:oval>
+            </w:pict>
+          </mc:Fallback>
+        </mc:AlternateContent>
+      </w:r>
+    </w:p>
+    <w:p>
+      <w:pPr>
+        <w:rPr>
+          <w:b/>
+          <w:bCs/>
+        </w:rPr>
+      </w:pPr>
+    </w:p>
+    <w:p>
+      <w:pPr>
+        <w:rPr>
+          <w:b/>
+          <w:bCs/>
+        </w:rPr>
+      </w:pPr>
+    </w:p>
+    <w:p>
+      <w:pPr>
+        <w:rPr>
+          <w:b/>
+          <w:bCs/>
+        </w:rPr>
+      </w:pPr>
+    </w:p>
+    <w:p>
+      <w:pPr>
+        <w:rPr>
+          <w:b/>
+          <w:bCs/>
+        </w:rPr>
+      </w:pPr>
+    </w:p>
+    <w:p>
+      <w:pPr>
+        <w:rPr>
+          <w:b/>
+          <w:bCs/>
+        </w:rPr>
+      </w:pPr>
+    </w:p>
+    <w:p>
+      <w:pPr>
+        <w:rPr>
+          <w:b/>
+          <w:bCs/>
+        </w:rPr>
+      </w:pPr>
+    </w:p>
+    <w:p>
+      <w:pPr>
+        <w:rPr>
+          <w:b/>
+          <w:bCs/>
+        </w:rPr>
+      </w:pPr>
+    </w:p>
+    <w:p>
+      <w:pPr>
+        <w:rPr>
+          <w:b/>
+          <w:bCs/>
+        </w:rPr>
+      </w:pPr>
+    </w:p>
+    <w:p>
+      <w:pPr>
+        <w:rPr>
+          <w:b/>
+          <w:bCs/>
+        </w:rPr>
+      </w:pPr>
+      <w:r>
+        <w:rPr>
+          <w:b/>
+          <w:bCs/>
+          <w:noProof/>
+        </w:rPr>
+        <mc:AlternateContent>
+          <mc:Choice Requires="wps">
+            <w:drawing>
+              <wp:anchor distT="0" distB="0" distL="114300" distR="114300" simplePos="0" relativeHeight="251696128" behindDoc="0" locked="0" layoutInCell="1" allowOverlap="1" wp14:anchorId="025AE264" wp14:editId="2B9649E4">
+                <wp:simplePos x="0" y="0"/>
+                <wp:positionH relativeFrom="column">
+                  <wp:posOffset>331021</wp:posOffset>
+                </wp:positionH>
+                <wp:positionV relativeFrom="paragraph">
+                  <wp:posOffset>53975</wp:posOffset>
+                </wp:positionV>
+                <wp:extent cx="923290" cy="904875"/>
+                <wp:effectExtent l="0" t="0" r="16510" b="9525"/>
+                <wp:wrapNone/>
+                <wp:docPr id="28" name="Oval 28"/>
+                <wp:cNvGraphicFramePr/>
+                <a:graphic xmlns:a="http://schemas.openxmlformats.org/drawingml/2006/main">
+                  <a:graphicData uri="http://schemas.microsoft.com/office/word/2010/wordprocessingShape">
+                    <wps:wsp>
+                      <wps:cNvSpPr/>
+                      <wps:spPr>
+                        <a:xfrm>
+                          <a:off x="0" y="0"/>
+                          <a:ext cx="923290" cy="904875"/>
+                        </a:xfrm>
+                        <a:prstGeom prst="ellipse">
+                          <a:avLst/>
+                        </a:prstGeom>
+                        <a:ln>
+                          <a:solidFill>
+                            <a:schemeClr val="tx1"/>
+                          </a:solidFill>
+                        </a:ln>
+                      </wps:spPr>
+                      <wps:style>
+                        <a:lnRef idx="2">
+                          <a:schemeClr val="accent6"/>
+                        </a:lnRef>
+                        <a:fillRef idx="1">
+                          <a:schemeClr val="lt1"/>
+                        </a:fillRef>
+                        <a:effectRef idx="0">
+                          <a:schemeClr val="accent6"/>
+                        </a:effectRef>
+                        <a:fontRef idx="minor">
+                          <a:schemeClr val="dk1"/>
+                        </a:fontRef>
+                      </wps:style>
+                      <wps:txbx>
+                        <w:txbxContent>
+                          <w:p>
+                            <w:pPr>
+                              <w:jc w:val="center"/>
+                            </w:pPr>
+                            <w:r>
+                              <w:t>7</w:t>
+                            </w:r>
+                          </w:p>
+                        </w:txbxContent>
+                      </wps:txbx>
+                      <wps:bodyPr rot="0" spcFirstLastPara="0" vertOverflow="overflow" horzOverflow="overflow" vert="horz" wrap="square" lIns="91440" tIns="45720" rIns="91440" bIns="45720" numCol="1" spcCol="0" rtlCol="0" fromWordArt="0" anchor="ctr" anchorCtr="0" forceAA="0" compatLnSpc="1">
+                        <a:prstTxWarp prst="textNoShape">
+                          <a:avLst/>
+                        </a:prstTxWarp>
+                        <a:noAutofit/>
+                      </wps:bodyPr>
+                    </wps:wsp>
+                  </a:graphicData>
+                </a:graphic>
+              </wp:anchor>
+            </w:drawing>
+          </mc:Choice>
+          <mc:Fallback>
+            <w:pict>
+              <v:oval w14:anchorId="025AE264" id="Oval 28" o:spid="_x0000_s1036" style="position:absolute;margin-left:26.05pt;margin-top:4.25pt;width:72.7pt;height:71.25pt;z-index:251696128;visibility:visible;mso-wrap-style:square;mso-wrap-distance-left:9pt;mso-wrap-distance-top:0;mso-wrap-distance-right:9pt;mso-wrap-distance-bottom:0;mso-position-horizontal:absolute;mso-position-horizontal-relative:text;mso-position-vertical:absolute;mso-position-vertical-relative:text;v-text-anchor:middle" o:gfxdata="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" fillcolor="white [3201]" strokecolor="black [3213]" strokeweight="1pt">
+                <v:stroke joinstyle="miter"/>
+                <v:textbox>
+                  <w:txbxContent>
+                    <w:p>
+                      <w:pPr>
+                        <w:jc w:val="center"/>
+                      </w:pPr>
+                      <w:r>
+                        <w:t>7</w:t>
+                      </w:r>
+                    </w:p>
+                  </w:txbxContent>
+                </v:textbox>
+              </v:oval>
+            </w:pict>
+          </mc:Fallback>
+        </mc:AlternateContent>
+      </w:r>
+      <w:r>
+        <w:rPr>
+          <w:b/>
+          <w:bCs/>
+          <w:noProof/>
+        </w:rPr>
+        <mc:AlternateContent>
+          <mc:Choice Requires="wps">
+            <w:drawing>
+              <wp:anchor distT="0" distB="0" distL="114300" distR="114300" simplePos="0" relativeHeight="251692032" behindDoc="0" locked="0" layoutInCell="1" allowOverlap="1" wp14:anchorId="1300CA9F" wp14:editId="4EDB55CC">
+                <wp:simplePos x="0" y="0"/>
+                <wp:positionH relativeFrom="column">
+                  <wp:posOffset>5045934</wp:posOffset>
+                </wp:positionH>
+                <wp:positionV relativeFrom="paragraph">
+                  <wp:posOffset>54162</wp:posOffset>
+                </wp:positionV>
+                <wp:extent cx="923365" cy="905436"/>
+                <wp:effectExtent l="0" t="0" r="16510" b="9525"/>
+                <wp:wrapNone/>
+                <wp:docPr id="26" name="Oval 26"/>
+                <wp:cNvGraphicFramePr/>
+                <a:graphic xmlns:a="http://schemas.openxmlformats.org/drawingml/2006/main">
+                  <a:graphicData uri="http://schemas.microsoft.com/office/word/2010/wordprocessingShape">
+                    <wps:wsp>
+                      <wps:cNvSpPr/>
+                      <wps:spPr>
+                        <a:xfrm>
+                          <a:off x="0" y="0"/>
+                          <a:ext cx="923365" cy="905436"/>
+                        </a:xfrm>
+                        <a:prstGeom prst="ellipse">
+                          <a:avLst/>
+                        </a:prstGeom>
+                        <a:ln>
+                          <a:solidFill>
+                            <a:schemeClr val="tx1"/>
+                          </a:solidFill>
+                        </a:ln>
+                      </wps:spPr>
+                      <wps:style>
+                        <a:lnRef idx="2">
+                          <a:schemeClr val="accent6"/>
+                        </a:lnRef>
+                        <a:fillRef idx="1">
+                          <a:schemeClr val="lt1"/>
+                        </a:fillRef>
+                        <a:effectRef idx="0">
+                          <a:schemeClr val="accent6"/>
+                        </a:effectRef>
+                        <a:fontRef idx="minor">
+                          <a:schemeClr val="dk1"/>
+                        </a:fontRef>
+                      </wps:style>
+                      <wps:txbx>
+                        <w:txbxContent>
+                          <w:p>
+                            <w:pPr>
+                              <w:jc w:val="center"/>
+                            </w:pPr>
+                            <w:r>
+                              <w:t>3</w:t>
+                            </w:r>
+                          </w:p>
+                        </w:txbxContent>
+                      </wps:txbx>
+                      <wps:bodyPr rot="0" spcFirstLastPara="0" vertOverflow="overflow" horzOverflow="overflow" vert="horz" wrap="square" lIns="91440" tIns="45720" rIns="91440" bIns="45720" numCol="1" spcCol="0" rtlCol="0" fromWordArt="0" anchor="ctr" anchorCtr="0" forceAA="0" compatLnSpc="1">
+                        <a:prstTxWarp prst="textNoShape">
+                          <a:avLst/>
+                        </a:prstTxWarp>
+                        <a:noAutofit/>
+                      </wps:bodyPr>
+                    </wps:wsp>
+                  </a:graphicData>
+                </a:graphic>
+              </wp:anchor>
+            </w:drawing>
+          </mc:Choice>
+          <mc:Fallback>
+            <w:pict>
+              <v:oval w14:anchorId="1300CA9F" id="Oval 26" o:spid="_x0000_s1037" style="position:absolute;margin-left:397.3pt;margin-top:4.25pt;width:72.7pt;height:71.3pt;z-index:251692032;visibility:visible;mso-wrap-style:square;mso-wrap-distance-left:9pt;mso-wrap-distance-top:0;mso-wrap-distance-right:9pt;mso-wrap-distance-bottom:0;mso-position-horizontal:absolute;mso-position-horizontal-relative:text;mso-position-vertical:absolute;mso-position-vertical-relative:text;v-text-anchor:middle" o:gfxdata="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" fillcolor="white [3201]" strokecolor="black [3213]" strokeweight="1pt">
+                <v:stroke joinstyle="miter"/>
+                <v:textbox>
+                  <w:txbxContent>
+                    <w:p>
+                      <w:pPr>
+                        <w:jc w:val="center"/>
+                      </w:pPr>
+                      <w:r>
+                        <w:t>3</w:t>
+                      </w:r>
+                    </w:p>
+                  </w:txbxContent>
+                </v:textbox>
+              </v:oval>
+            </w:pict>
+          </mc:Fallback>
+        </mc:AlternateContent>
+      </w:r>
+    </w:p>
+    <w:p>
+      <w:pPr>
+        <w:rPr>
+          <w:b/>
+          <w:bCs/>
+        </w:rPr>
+      </w:pPr>
+    </w:p>
+    <w:p>
+      <w:pPr>
+        <w:rPr>
+          <w:b/>
+          <w:bCs/>
+        </w:rPr>
+      </w:pPr>
+    </w:p>
+    <w:p>
+      <w:pPr>
+        <w:rPr>
+          <w:b/>
+          <w:bCs/>
+        </w:rPr>
+      </w:pPr>
+    </w:p>
+    <w:p>
+      <w:pPr>
+        <w:rPr>
+          <w:b/>
+          <w:bCs/>
+        </w:rPr>
+      </w:pPr>
+    </w:p>
+    <w:p>
+      <w:pPr>
+        <w:rPr>
+          <w:b/>
+          <w:bCs/>
+        </w:rPr>
+      </w:pPr>
+    </w:p>
+    <w:p>
+      <w:pPr>
+        <w:rPr>
+          <w:b/>
+          <w:bCs/>
+        </w:rPr>
+      </w:pPr>
+    </w:p>
+    <w:p>
+      <w:pPr>
+        <w:rPr>
+          <w:b/>
+          <w:bCs/>
+        </w:rPr>
+      </w:pPr>
+    </w:p>
+    <w:p>
+      <w:pPr>
+        <w:rPr>
+          <w:b/>
+          <w:bCs/>
+        </w:rPr>
+      </w:pPr>
+      <w:r>
+        <w:rPr>
+          <w:b/>
+          <w:bCs/>
+          <w:noProof/>
+        </w:rPr>
+        <mc:AlternateContent>
+          <mc:Choice Requires="wps">
+            <w:drawing>
+              <wp:anchor distT="0" distB="0" distL="114300" distR="114300" simplePos="0" relativeHeight="251694080" behindDoc="0" locked="0" layoutInCell="1" allowOverlap="1" wp14:anchorId="73A8AE90" wp14:editId="4E057CF0">
+                <wp:simplePos x="0" y="0"/>
+                <wp:positionH relativeFrom="column">
+                  <wp:posOffset>1272353</wp:posOffset>
+                </wp:positionH>
+                <wp:positionV relativeFrom="paragraph">
+                  <wp:posOffset>154081</wp:posOffset>
+                </wp:positionV>
+                <wp:extent cx="923365" cy="905436"/>
+                <wp:effectExtent l="0" t="0" r="16510" b="9525"/>
+                <wp:wrapNone/>
+                <wp:docPr id="27" name="Oval 27"/>
+                <wp:cNvGraphicFramePr/>
+                <a:graphic xmlns:a="http://schemas.openxmlformats.org/drawingml/2006/main">
+                  <a:graphicData uri="http://schemas.microsoft.com/office/word/2010/wordprocessingShape">
+                    <wps:wsp>
+                      <wps:cNvSpPr/>
+                      <wps:spPr>
+                        <a:xfrm>
+                          <a:off x="0" y="0"/>
+                          <a:ext cx="923365" cy="905436"/>
+                        </a:xfrm>
+                        <a:prstGeom prst="ellipse">
+                          <a:avLst/>
+                        </a:prstGeom>
+                        <a:ln>
+                          <a:solidFill>
+                            <a:schemeClr val="tx1"/>
+                          </a:solidFill>
+                        </a:ln>
+                      </wps:spPr>
+                      <wps:style>
+                        <a:lnRef idx="2">
+                          <a:schemeClr val="accent6"/>
+                        </a:lnRef>
+                        <a:fillRef idx="1">
+                          <a:schemeClr val="lt1"/>
+                        </a:fillRef>
+                        <a:effectRef idx="0">
+                          <a:schemeClr val="accent6"/>
+                        </a:effectRef>
+                        <a:fontRef idx="minor">
+                          <a:schemeClr val="dk1"/>
+                        </a:fontRef>
+                      </wps:style>
+                      <wps:txbx>
+                        <w:txbxContent>
+                          <w:p>
+                            <w:pPr>
+                              <w:jc w:val="center"/>
+                            </w:pPr>
+                            <w:r>
+                              <w:t>6</w:t>
+                            </w:r>
+                          </w:p>
+                        </w:txbxContent>
+                      </wps:txbx>
+                      <wps:bodyPr rot="0" spcFirstLastPara="0" vertOverflow="overflow" horzOverflow="overflow" vert="horz" wrap="square" lIns="91440" tIns="45720" rIns="91440" bIns="45720" numCol="1" spcCol="0" rtlCol="0" fromWordArt="0" anchor="ctr" anchorCtr="0" forceAA="0" compatLnSpc="1">
+                        <a:prstTxWarp prst="textNoShape">
+                          <a:avLst/>
+                        </a:prstTxWarp>
+                        <a:noAutofit/>
+                      </wps:bodyPr>
+                    </wps:wsp>
+                  </a:graphicData>
+                </a:graphic>
+              </wp:anchor>
+            </w:drawing>
+          </mc:Choice>
+          <mc:Fallback>
+            <w:pict>
+              <v:oval w14:anchorId="73A8AE90" id="Oval 27" o:spid="_x0000_s1038" style="position:absolute;margin-left:100.2pt;margin-top:12.15pt;width:72.7pt;height:71.3pt;z-index:251694080;visibility:visible;mso-wrap-style:square;mso-wrap-distance-left:9pt;mso-wrap-distance-top:0;mso-wrap-distance-right:9pt;mso-wrap-distance-bottom:0;mso-position-horizontal:absolute;mso-position-horizontal-relative:text;mso-position-vertical:absolute;mso-position-vertical-relative:text;v-text-anchor:middle" o:gfxdata="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" fillcolor="white [3201]" strokecolor="black [3213]" strokeweight="1pt">
+                <v:stroke joinstyle="miter"/>
+                <v:textbox>
+                  <w:txbxContent>
+                    <w:p>
+                      <w:pPr>
+                        <w:jc w:val="center"/>
+                      </w:pPr>
+                      <w:r>
+                        <w:t>6</w:t>
+                      </w:r>
+                    </w:p>
+                  </w:txbxContent>
+                </v:textbox>
+              </v:oval>
+            </w:pict>
+          </mc:Fallback>
+        </mc:AlternateContent>
+      </w:r>
+      <w:r>
+        <w:rPr>
+          <w:b/>
+          <w:bCs/>
+          <w:noProof/>
+        </w:rPr>
+        <mc:AlternateContent>
+          <mc:Choice Requires="wps">
+            <w:drawing>
+              <wp:anchor distT="0" distB="0" distL="114300" distR="114300" simplePos="0" relativeHeight="251698176" behindDoc="0" locked="0" layoutInCell="1" allowOverlap="1" wp14:anchorId="335016B5" wp14:editId="068C7DFD">
+                <wp:simplePos x="0" y="0"/>
+                <wp:positionH relativeFrom="column">
+                  <wp:posOffset>4383666</wp:posOffset>
+                </wp:positionH>
+                <wp:positionV relativeFrom="paragraph">
+                  <wp:posOffset>69588</wp:posOffset>
+                </wp:positionV>
+                <wp:extent cx="923365" cy="905436"/>
+                <wp:effectExtent l="0" t="0" r="16510" b="9525"/>
+                <wp:wrapNone/>
+                <wp:docPr id="29" name="Oval 29"/>
+                <wp:cNvGraphicFramePr/>
+                <a:graphic xmlns:a="http://schemas.openxmlformats.org/drawingml/2006/main">
+                  <a:graphicData uri="http://schemas.microsoft.com/office/word/2010/wordprocessingShape">
+                    <wps:wsp>
+                      <wps:cNvSpPr/>
+                      <wps:spPr>
+                        <a:xfrm>
+                          <a:off x="0" y="0"/>
+                          <a:ext cx="923365" cy="905436"/>
+                        </a:xfrm>
+                        <a:prstGeom prst="ellipse">
+                          <a:avLst/>
+                        </a:prstGeom>
+                        <a:ln>
+                          <a:solidFill>
+                            <a:schemeClr val="tx1"/>
+                          </a:solidFill>
+                        </a:ln>
+                      </wps:spPr>
+                      <wps:style>
+                        <a:lnRef idx="2">
+                          <a:schemeClr val="accent6"/>
+                        </a:lnRef>
+                        <a:fillRef idx="1">
+                          <a:schemeClr val="lt1"/>
+                        </a:fillRef>
+                        <a:effectRef idx="0">
+                          <a:schemeClr val="accent6"/>
+                        </a:effectRef>
+                        <a:fontRef idx="minor">
+                          <a:schemeClr val="dk1"/>
+                        </a:fontRef>
+                      </wps:style>
+                      <wps:txbx>
+                        <w:txbxContent>
+                          <w:p>
+                            <w:pPr>
+                              <w:jc w:val="center"/>
+                            </w:pPr>
+                            <w:r>
+                              <w:t>4</w:t>
+                            </w:r>
+                          </w:p>
+                        </w:txbxContent>
+                      </wps:txbx>
+                      <wps:bodyPr rot="0" spcFirstLastPara="0" vertOverflow="overflow" horzOverflow="overflow" vert="horz" wrap="square" lIns="91440" tIns="45720" rIns="91440" bIns="45720" numCol="1" spcCol="0" rtlCol="0" fromWordArt="0" anchor="ctr" anchorCtr="0" forceAA="0" compatLnSpc="1">
+                        <a:prstTxWarp prst="textNoShape">
+                          <a:avLst/>
+                        </a:prstTxWarp>
+                        <a:noAutofit/>
+                      </wps:bodyPr>
+                    </wps:wsp>
+                  </a:graphicData>
+                </a:graphic>
+              </wp:anchor>
+            </w:drawing>
+          </mc:Choice>
+          <mc:Fallback>
+            <w:pict>
+              <v:oval w14:anchorId="335016B5" id="Oval 29" o:spid="_x0000_s1039" style="position:absolute;margin-left:345.15pt;margin-top:5.5pt;width:72.7pt;height:71.3pt;z-index:251698176;visibility:visible;mso-wrap-style:square;mso-wrap-distance-left:9pt;mso-wrap-distance-top:0;mso-wrap-distance-right:9pt;mso-wrap-distance-bottom:0;mso-position-horizontal:absolute;mso-position-horizontal-relative:text;mso-position-vertical:absolute;mso-position-vertical-relative:text;v-text-anchor:middle" o:gfxdata="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" fillcolor="white [3201]" strokecolor="black [3213]" strokeweight="1pt">
+                <v:stroke joinstyle="miter"/>
+                <v:textbox>
+                  <w:txbxContent>
+                    <w:p>
+                      <w:pPr>
+                        <w:jc w:val="center"/>
+                      </w:pPr>
+                      <w:r>
+                        <w:t>4</w:t>
+                      </w:r>
+                    </w:p>
+                  </w:txbxContent>
+                </v:textbox>
+              </v:oval>
+            </w:pict>
+          </mc:Fallback>
+        </mc:AlternateContent>
+      </w:r>
+    </w:p>
+    <w:p>
+      <w:pPr>
+        <w:rPr>
+          <w:b/>
+          <w:bCs/>
+        </w:rPr>
+      </w:pPr>
+    </w:p>
+    <w:p>
+      <w:pPr>
+        <w:rPr>
+          <w:b/>
+          <w:bCs/>
+        </w:rPr>
+      </w:pPr>
+    </w:p>
+    <w:p>
+      <w:pPr>
+        <w:rPr>
+          <w:b/>
+          <w:bCs/>
+        </w:rPr>
+      </w:pPr>
+      <w:r>
+        <w:rPr>
+          <w:b/>
+          <w:bCs/>
+          <w:noProof/>
+        </w:rPr>
+        <mc:AlternateContent>
+          <mc:Choice Requires="wps">
+            <w:drawing>
+              <wp:anchor distT="0" distB="0" distL="114300" distR="114300" simplePos="0" relativeHeight="251700224" behindDoc="0" locked="0" layoutInCell="1" allowOverlap="1" wp14:anchorId="47AD9C5B" wp14:editId="5AB4A8CE">
+                <wp:simplePos x="0" y="0"/>
+                <wp:positionH relativeFrom="column">
+                  <wp:posOffset>2778573</wp:posOffset>
+                </wp:positionH>
+                <wp:positionV relativeFrom="paragraph">
+                  <wp:posOffset>137122</wp:posOffset>
+                </wp:positionV>
+                <wp:extent cx="923365" cy="905436"/>
+                <wp:effectExtent l="0" t="0" r="16510" b="9525"/>
+                <wp:wrapNone/>
+                <wp:docPr id="30" name="Oval 30"/>
+                <wp:cNvGraphicFramePr/>
+                <a:graphic xmlns:a="http://schemas.openxmlformats.org/drawingml/2006/main">
+                  <a:graphicData uri="http://schemas.microsoft.com/office/word/2010/wordprocessingShape">
+                    <wps:wsp>
+                      <wps:cNvSpPr/>
+                      <wps:spPr>
+                        <a:xfrm>
+                          <a:off x="0" y="0"/>
+                          <a:ext cx="923365" cy="905436"/>
+                        </a:xfrm>
+                        <a:prstGeom prst="ellipse">
+                          <a:avLst/>
+                        </a:prstGeom>
+                        <a:ln>
+                          <a:solidFill>
+                            <a:schemeClr val="tx1"/>
+                          </a:solidFill>
+                        </a:ln>
+                      </wps:spPr>
+                      <wps:style>
+                        <a:lnRef idx="2">
+                          <a:schemeClr val="accent6"/>
+                        </a:lnRef>
+                        <a:fillRef idx="1">
+                          <a:schemeClr val="lt1"/>
+                        </a:fillRef>
+                        <a:effectRef idx="0">
+                          <a:schemeClr val="accent6"/>
+                        </a:effectRef>
+                        <a:fontRef idx="minor">
+                          <a:schemeClr val="dk1"/>
+                        </a:fontRef>
+                      </wps:style>
+                      <wps:txbx>
+                        <w:txbxContent>
+                          <w:p>
+                            <w:pPr>
+                              <w:jc w:val="center"/>
+                            </w:pPr>
+                            <w:r>
+                              <w:t>5</w:t>
+                            </w:r>
+                          </w:p>
+                        </w:txbxContent>
+                      </wps:txbx>
+                      <wps:bodyPr rot="0" spcFirstLastPara="0" vertOverflow="overflow" horzOverflow="overflow" vert="horz" wrap="square" lIns="91440" tIns="45720" rIns="91440" bIns="45720" numCol="1" spcCol="0" rtlCol="0" fromWordArt="0" anchor="ctr" anchorCtr="0" forceAA="0" compatLnSpc="1">
+                        <a:prstTxWarp prst="textNoShape">
+                          <a:avLst/>
+                        </a:prstTxWarp>
+                        <a:noAutofit/>
+                      </wps:bodyPr>
+                    </wps:wsp>
+                  </a:graphicData>
+                </a:graphic>
+              </wp:anchor>
+            </w:drawing>
+          </mc:Choice>
+          <mc:Fallback>
+            <w:pict>
+              <v:oval w14:anchorId="47AD9C5B" id="Oval 30" o:spid="_x0000_s1040" style="position:absolute;margin-left:218.8pt;margin-top:10.8pt;width:72.7pt;height:71.3pt;z-index:251700224;visibility:visible;mso-wrap-style:square;mso-wrap-distance-left:9pt;mso-wrap-distance-top:0;mso-wrap-distance-right:9pt;mso-wrap-distance-bottom:0;mso-position-horizontal:absolute;mso-position-horizontal-relative:text;mso-position-vertical:absolute;mso-position-vertical-relative:text;v-text-anchor:middle" o:gfxdata="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" fillcolor="white [3201]" strokecolor="black [3213]" strokeweight="1pt">
+                <v:stroke joinstyle="miter"/>
+                <v:textbox>
+                  <w:txbxContent>
+                    <w:p>
+                      <w:pPr>
+                        <w:jc w:val="center"/>
+                      </w:pPr>
+                      <w:r>
+                        <w:t>5</w:t>
+                      </w:r>
+                    </w:p>
+                  </w:txbxContent>
+                </v:textbox>
+              </v:oval>
+            </w:pict>
+          </mc:Fallback>
+        </mc:AlternateContent>
+      </w:r>
+    </w:p>
+    <w:p>
+      <w:pPr>
+        <w:rPr>
+          <w:b/>
+          <w:bCs/>
+        </w:rPr>
+      </w:pPr>
+    </w:p>
+    <w:p>
+      <w:pPr>
+        <w:rPr>
+          <w:b/>
+          <w:bCs/>
+        </w:rPr>
+      </w:pPr>
+    </w:p>
+    <w:p>
+      <w:pPr>
+        <w:rPr>
+          <w:b/>
+          <w:bCs/>
+        </w:rPr>
+      </w:pPr>
+    </w:p>
+    <w:p>
+      <w:pPr>
+        <w:rPr>
+          <w:b/>
+          <w:bCs/>
+        </w:rPr>
+      </w:pPr>
+    </w:p>
+    <w:p>
+      <w:pPr>
+        <w:rPr>
+          <w:b/>
+          <w:bCs/>
+        </w:rPr>
+      </w:pPr>
+    </w:p>
+    <w:p/>
+    <w:p>
+      <w:r>
+        <w:t>Each node (</w:t>
+      </w:r>
+      <w:proofErr w:type="spellStart"/>
+      <w:r>
+        <w:t>subcontroller</w:t>
+      </w:r>
+      <w:proofErr w:type="spellEnd"/>
+      <w:r>
+        <w:t>) is connected to another to form a ring topology. When data needs to be sent from a node to another the sending device calculates the shortest path through the network to the destination</w:t>
+      </w:r>
+      <w:r>
+        <w:t xml:space="preserve">. At every device hop, the data checksum is verified to maintain data integrity through transport. In the case a path breaks, data can be sent bidirectionally on a longer path which allows communication between devices at all </w:t>
+      </w:r>
+      <w:proofErr w:type="spellStart"/>
+      <w:r>
+        <w:t>timesThe</w:t>
+      </w:r>
+      <w:proofErr w:type="spellEnd"/>
+      <w:r>
+        <w:t xml:space="preserve"> network contains a master device which handles communication between GSE and the engine system (Sending telemetry, receiving commands </w:t>
+      </w:r>
+      <w:proofErr w:type="spellStart"/>
+      <w:r>
+        <w:t>etc</w:t>
+      </w:r>
+      <w:proofErr w:type="spellEnd"/>
+      <w:r>
+        <w:t xml:space="preserve">). </w:t>
+      </w:r>
+    </w:p>
+    <w:p>
+      <w:pPr>
+        <w:rPr>
+          <w:b/>
+          <w:bCs/>
+        </w:rPr>
+      </w:pPr>
+    </w:p>
+    <w:p>
+      <w:pPr>
+        <w:rPr>
+          <w:b/>
+          <w:bCs/>
+        </w:rPr>
+      </w:pPr>
+    </w:p>
+    <w:p>
+      <w:pPr>
+        <w:rPr>
+          <w:b/>
+          <w:bCs/>
+        </w:rPr>
+      </w:pPr>
+    </w:p>
+    <w:p>
+      <w:pPr>
+        <w:rPr>
+          <w:b/>
+          <w:bCs/>
+        </w:rPr>
+      </w:pPr>
+      <w:r>
+        <w:rPr>
+          <w:b/>
+          <w:bCs/>
+        </w:rPr>
         <w:t>Principle of operation</w:t>
       </w:r>
     </w:p>

</xml_diff>